<commit_message>
Downloading and listing mails
</commit_message>
<xml_diff>
--- a/E-Mail-Applications manager.docx
+++ b/E-Mail-Applications manager.docx
@@ -1,6 +1,6 @@
 
 <file path=word/document.xml><?xml version="1.0" encoding="utf-8"?>
-<w:document xmlns:wpc="http://schemas.microsoft.com/office/word/2010/wordprocessingCanvas" xmlns:cx="http://schemas.microsoft.com/office/drawing/2014/chartex" xmlns:cx1="http://schemas.microsoft.com/office/drawing/2015/9/8/chartex" xmlns:cx2="http://schemas.microsoft.com/office/drawing/2015/10/21/chartex" xmlns:cx3="http://schemas.microsoft.com/office/drawing/2016/5/9/chartex" xmlns:cx4="http://schemas.microsoft.com/office/drawing/2016/5/10/chartex" xmlns:cx5="http://schemas.microsoft.com/office/drawing/2016/5/11/chartex" xmlns:cx6="http://schemas.microsoft.com/office/drawing/2016/5/12/chartex" xmlns:cx7="http://schemas.microsoft.com/office/drawing/2016/5/13/chartex" xmlns:cx8="http://schemas.microsoft.com/office/drawing/2016/5/14/chartex" xmlns:mc="http://schemas.openxmlformats.org/markup-compatibility/2006" xmlns:aink="http://schemas.microsoft.com/office/drawing/2016/ink" xmlns:am3d="http://schemas.microsoft.com/office/drawing/2017/model3d" xmlns:o="urn:schemas-microsoft-com:office:office" xmlns:r="http://schemas.openxmlformats.org/officeDocument/2006/relationships" xmlns:m="http://schemas.openxmlformats.org/officeDocument/2006/math" xmlns:v="urn:schemas-microsoft-com:vml" xmlns:wp14="http://schemas.microsoft.com/office/word/2010/wordprocessingDrawing" xmlns:wp="http://schemas.openxmlformats.org/drawingml/2006/wordprocessingDrawing" xmlns:w10="urn:schemas-microsoft-com:office:word" xmlns:w="http://schemas.openxmlformats.org/wordprocessingml/2006/main" xmlns:w14="http://schemas.microsoft.com/office/word/2010/wordml" xmlns:w15="http://schemas.microsoft.com/office/word/2012/wordml" xmlns:w16cid="http://schemas.microsoft.com/office/word/2016/wordml/cid" xmlns:w16se="http://schemas.microsoft.com/office/word/2015/wordml/symex" xmlns:wpg="http://schemas.microsoft.com/office/word/2010/wordprocessingGroup" xmlns:wpi="http://schemas.microsoft.com/office/word/2010/wordprocessingInk" xmlns:wne="http://schemas.microsoft.com/office/word/2006/wordml" xmlns:wps="http://schemas.microsoft.com/office/word/2010/wordprocessingShape" mc:Ignorable="w14 w15 w16se w16cid wp14">
+<w:document xmlns:wpc="http://schemas.microsoft.com/office/word/2010/wordprocessingCanvas" xmlns:mc="http://schemas.openxmlformats.org/markup-compatibility/2006" xmlns:o="urn:schemas-microsoft-com:office:office" xmlns:r="http://schemas.openxmlformats.org/officeDocument/2006/relationships" xmlns:m="http://schemas.openxmlformats.org/officeDocument/2006/math" xmlns:v="urn:schemas-microsoft-com:vml" xmlns:wp14="http://schemas.microsoft.com/office/word/2010/wordprocessingDrawing" xmlns:wp="http://schemas.openxmlformats.org/drawingml/2006/wordprocessingDrawing" xmlns:w10="urn:schemas-microsoft-com:office:word" xmlns:w="http://schemas.openxmlformats.org/wordprocessingml/2006/main" xmlns:w14="http://schemas.microsoft.com/office/word/2010/wordml" xmlns:wpg="http://schemas.microsoft.com/office/word/2010/wordprocessingGroup" xmlns:wpi="http://schemas.microsoft.com/office/word/2010/wordprocessingInk" xmlns:wne="http://schemas.microsoft.com/office/word/2006/wordml" xmlns:wps="http://schemas.microsoft.com/office/word/2010/wordprocessingShape" mc:Ignorable="w14 wp14">
   <w:body>
     <w:p>
       <w:pPr>
@@ -117,7 +117,7 @@
                     <pic:cNvPicPr/>
                   </pic:nvPicPr>
                   <pic:blipFill>
-                    <a:blip r:embed="rId6"/>
+                    <a:blip r:embed="rId7"/>
                     <a:stretch>
                       <a:fillRect/>
                     </a:stretch>
@@ -293,7 +293,7 @@
                     </pic:cNvPicPr>
                   </pic:nvPicPr>
                   <pic:blipFill>
-                    <a:blip r:embed="rId7">
+                    <a:blip r:embed="rId8">
                       <a:extLst>
                         <a:ext uri="{28A0092B-C50C-407E-A947-70E740481C1C}">
                           <a14:useLocalDpi xmlns:a14="http://schemas.microsoft.com/office/drawing/2010/main" val="0"/>
@@ -447,19 +447,17 @@
       <w:r>
         <w:t>.</w:t>
       </w:r>
-      <w:bookmarkStart w:id="0" w:name="_GoBack"/>
-      <w:bookmarkEnd w:id="0"/>
     </w:p>
     <w:p>
       <w:pPr>
         <w:pStyle w:val="Heading2"/>
       </w:pPr>
       <w:r>
-        <w:t xml:space="preserve">Email / Application – each email may contain a single loan application. There may be a </w:t>
+        <w:t xml:space="preserve">Email / Application – each email may contain a single loan application. There may be </w:t>
       </w:r>
       <w:proofErr w:type="gramStart"/>
       <w:r>
-        <w:t>cases</w:t>
+        <w:t>a cases</w:t>
       </w:r>
       <w:proofErr w:type="gramEnd"/>
       <w:r>
@@ -1097,6 +1095,8 @@
       <w:pPr>
         <w:pStyle w:val="Heading5"/>
       </w:pPr>
+      <w:bookmarkStart w:id="0" w:name="_GoBack"/>
+      <w:bookmarkEnd w:id="0"/>
       <w:r>
         <w:t>Subject</w:t>
       </w:r>
@@ -2202,8 +2202,8 @@
 </file>
 
 <file path=word/numbering.xml><?xml version="1.0" encoding="utf-8"?>
-<w:numbering xmlns:wpc="http://schemas.microsoft.com/office/word/2010/wordprocessingCanvas" xmlns:cx="http://schemas.microsoft.com/office/drawing/2014/chartex" xmlns:cx1="http://schemas.microsoft.com/office/drawing/2015/9/8/chartex" xmlns:cx2="http://schemas.microsoft.com/office/drawing/2015/10/21/chartex" xmlns:cx3="http://schemas.microsoft.com/office/drawing/2016/5/9/chartex" xmlns:cx4="http://schemas.microsoft.com/office/drawing/2016/5/10/chartex" xmlns:cx5="http://schemas.microsoft.com/office/drawing/2016/5/11/chartex" xmlns:cx6="http://schemas.microsoft.com/office/drawing/2016/5/12/chartex" xmlns:cx7="http://schemas.microsoft.com/office/drawing/2016/5/13/chartex" xmlns:cx8="http://schemas.microsoft.com/office/drawing/2016/5/14/chartex" xmlns:mc="http://schemas.openxmlformats.org/markup-compatibility/2006" xmlns:aink="http://schemas.microsoft.com/office/drawing/2016/ink" xmlns:am3d="http://schemas.microsoft.com/office/drawing/2017/model3d" xmlns:o="urn:schemas-microsoft-com:office:office" xmlns:r="http://schemas.openxmlformats.org/officeDocument/2006/relationships" xmlns:m="http://schemas.openxmlformats.org/officeDocument/2006/math" xmlns:v="urn:schemas-microsoft-com:vml" xmlns:wp14="http://schemas.microsoft.com/office/word/2010/wordprocessingDrawing" xmlns:wp="http://schemas.openxmlformats.org/drawingml/2006/wordprocessingDrawing" xmlns:w10="urn:schemas-microsoft-com:office:word" xmlns:w="http://schemas.openxmlformats.org/wordprocessingml/2006/main" xmlns:w14="http://schemas.microsoft.com/office/word/2010/wordml" xmlns:w15="http://schemas.microsoft.com/office/word/2012/wordml" xmlns:w16cid="http://schemas.microsoft.com/office/word/2016/wordml/cid" xmlns:w16se="http://schemas.microsoft.com/office/word/2015/wordml/symex" xmlns:wpg="http://schemas.microsoft.com/office/word/2010/wordprocessingGroup" xmlns:wpi="http://schemas.microsoft.com/office/word/2010/wordprocessingInk" xmlns:wne="http://schemas.microsoft.com/office/word/2006/wordml" xmlns:wps="http://schemas.microsoft.com/office/word/2010/wordprocessingShape" mc:Ignorable="w14 w15 w16se w16cid wp14">
-  <w:abstractNum w:abstractNumId="0" w15:restartNumberingAfterBreak="0">
+<w:numbering xmlns:wpc="http://schemas.microsoft.com/office/word/2010/wordprocessingCanvas" xmlns:mc="http://schemas.openxmlformats.org/markup-compatibility/2006" xmlns:o="urn:schemas-microsoft-com:office:office" xmlns:r="http://schemas.openxmlformats.org/officeDocument/2006/relationships" xmlns:m="http://schemas.openxmlformats.org/officeDocument/2006/math" xmlns:v="urn:schemas-microsoft-com:vml" xmlns:wp14="http://schemas.microsoft.com/office/word/2010/wordprocessingDrawing" xmlns:wp="http://schemas.openxmlformats.org/drawingml/2006/wordprocessingDrawing" xmlns:w10="urn:schemas-microsoft-com:office:word" xmlns:w="http://schemas.openxmlformats.org/wordprocessingml/2006/main" xmlns:w14="http://schemas.microsoft.com/office/word/2010/wordml" xmlns:wpg="http://schemas.microsoft.com/office/word/2010/wordprocessingGroup" xmlns:wpi="http://schemas.microsoft.com/office/word/2010/wordprocessingInk" xmlns:wne="http://schemas.microsoft.com/office/word/2006/wordml" xmlns:wps="http://schemas.microsoft.com/office/word/2010/wordprocessingShape" mc:Ignorable="w14 wp14">
+  <w:abstractNum w:abstractNumId="0">
     <w:nsid w:val="3C0F56FA"/>
     <w:multiLevelType w:val="hybridMultilevel"/>
     <w:tmpl w:val="185CFE4C"/>
@@ -2316,7 +2316,7 @@
       </w:rPr>
     </w:lvl>
   </w:abstractNum>
-  <w:abstractNum w:abstractNumId="1" w15:restartNumberingAfterBreak="0">
+  <w:abstractNum w:abstractNumId="1">
     <w:nsid w:val="47EE3EB2"/>
     <w:multiLevelType w:val="multilevel"/>
     <w:tmpl w:val="C11013A0"/>
@@ -2417,7 +2417,7 @@
       </w:pPr>
     </w:lvl>
   </w:abstractNum>
-  <w:abstractNum w:abstractNumId="2" w15:restartNumberingAfterBreak="0">
+  <w:abstractNum w:abstractNumId="2">
     <w:nsid w:val="60A56728"/>
     <w:multiLevelType w:val="hybridMultilevel"/>
     <w:tmpl w:val="09B0F8AC"/>
@@ -2531,7 +2531,7 @@
       </w:rPr>
     </w:lvl>
   </w:abstractNum>
-  <w:abstractNum w:abstractNumId="3" w15:restartNumberingAfterBreak="0">
+  <w:abstractNum w:abstractNumId="3">
     <w:nsid w:val="71F92110"/>
     <w:multiLevelType w:val="multilevel"/>
     <w:tmpl w:val="93A24D44"/>
@@ -2586,7 +2586,7 @@
       <w:lvlText w:val=""/>
       <w:lvlJc w:val="left"/>
       <w:pPr>
-        <w:ind w:left="1440" w:hanging="360"/>
+        <w:ind w:left="1495" w:hanging="360"/>
       </w:pPr>
       <w:rPr>
         <w:rFonts w:ascii="Symbol" w:hAnsi="Symbol" w:hint="default"/>
@@ -2738,7 +2738,7 @@
 </file>
 
 <file path=word/styles.xml><?xml version="1.0" encoding="utf-8"?>
-<w:styles xmlns:mc="http://schemas.openxmlformats.org/markup-compatibility/2006" xmlns:r="http://schemas.openxmlformats.org/officeDocument/2006/relationships" xmlns:w="http://schemas.openxmlformats.org/wordprocessingml/2006/main" xmlns:w14="http://schemas.microsoft.com/office/word/2010/wordml" xmlns:w15="http://schemas.microsoft.com/office/word/2012/wordml" xmlns:w16cid="http://schemas.microsoft.com/office/word/2016/wordml/cid" xmlns:w16se="http://schemas.microsoft.com/office/word/2015/wordml/symex" mc:Ignorable="w14 w15 w16se w16cid">
+<w:styles xmlns:mc="http://schemas.openxmlformats.org/markup-compatibility/2006" xmlns:r="http://schemas.openxmlformats.org/officeDocument/2006/relationships" xmlns:w="http://schemas.openxmlformats.org/wordprocessingml/2006/main" xmlns:w14="http://schemas.microsoft.com/office/word/2010/wordml" mc:Ignorable="w14">
   <w:docDefaults>
     <w:rPrDefault>
       <w:rPr>
@@ -2754,382 +2754,144 @@
       </w:pPr>
     </w:pPrDefault>
   </w:docDefaults>
-  <w:latentStyles w:defLockedState="0" w:defUIPriority="99" w:defSemiHidden="0" w:defUnhideWhenUsed="0" w:defQFormat="0" w:count="375">
-    <w:lsdException w:name="Normal" w:uiPriority="0" w:qFormat="1"/>
-    <w:lsdException w:name="heading 1" w:uiPriority="9" w:qFormat="1"/>
-    <w:lsdException w:name="heading 2" w:semiHidden="1" w:uiPriority="9" w:unhideWhenUsed="1" w:qFormat="1"/>
-    <w:lsdException w:name="heading 3" w:semiHidden="1" w:uiPriority="9" w:unhideWhenUsed="1" w:qFormat="1"/>
-    <w:lsdException w:name="heading 4" w:semiHidden="1" w:uiPriority="9" w:unhideWhenUsed="1" w:qFormat="1"/>
-    <w:lsdException w:name="heading 5" w:semiHidden="1" w:uiPriority="9" w:unhideWhenUsed="1" w:qFormat="1"/>
-    <w:lsdException w:name="heading 6" w:semiHidden="1" w:uiPriority="9" w:unhideWhenUsed="1" w:qFormat="1"/>
-    <w:lsdException w:name="heading 7" w:semiHidden="1" w:uiPriority="9" w:unhideWhenUsed="1" w:qFormat="1"/>
-    <w:lsdException w:name="heading 8" w:semiHidden="1" w:uiPriority="9" w:unhideWhenUsed="1" w:qFormat="1"/>
-    <w:lsdException w:name="heading 9" w:semiHidden="1" w:uiPriority="9" w:unhideWhenUsed="1" w:qFormat="1"/>
-    <w:lsdException w:name="index 1" w:semiHidden="1" w:unhideWhenUsed="1"/>
-    <w:lsdException w:name="index 2" w:semiHidden="1" w:unhideWhenUsed="1"/>
-    <w:lsdException w:name="index 3" w:semiHidden="1" w:unhideWhenUsed="1"/>
-    <w:lsdException w:name="index 4" w:semiHidden="1" w:unhideWhenUsed="1"/>
-    <w:lsdException w:name="index 5" w:semiHidden="1" w:unhideWhenUsed="1"/>
-    <w:lsdException w:name="index 6" w:semiHidden="1" w:unhideWhenUsed="1"/>
-    <w:lsdException w:name="index 7" w:semiHidden="1" w:unhideWhenUsed="1"/>
-    <w:lsdException w:name="index 8" w:semiHidden="1" w:unhideWhenUsed="1"/>
-    <w:lsdException w:name="index 9" w:semiHidden="1" w:unhideWhenUsed="1"/>
-    <w:lsdException w:name="toc 1" w:semiHidden="1" w:uiPriority="39" w:unhideWhenUsed="1"/>
-    <w:lsdException w:name="toc 2" w:semiHidden="1" w:uiPriority="39" w:unhideWhenUsed="1"/>
-    <w:lsdException w:name="toc 3" w:semiHidden="1" w:uiPriority="39" w:unhideWhenUsed="1"/>
-    <w:lsdException w:name="toc 4" w:semiHidden="1" w:uiPriority="39" w:unhideWhenUsed="1"/>
-    <w:lsdException w:name="toc 5" w:semiHidden="1" w:uiPriority="39" w:unhideWhenUsed="1"/>
-    <w:lsdException w:name="toc 6" w:semiHidden="1" w:uiPriority="39" w:unhideWhenUsed="1"/>
-    <w:lsdException w:name="toc 7" w:semiHidden="1" w:uiPriority="39" w:unhideWhenUsed="1"/>
-    <w:lsdException w:name="toc 8" w:semiHidden="1" w:uiPriority="39" w:unhideWhenUsed="1"/>
-    <w:lsdException w:name="toc 9" w:semiHidden="1" w:uiPriority="39" w:unhideWhenUsed="1"/>
-    <w:lsdException w:name="Normal Indent" w:semiHidden="1" w:unhideWhenUsed="1"/>
-    <w:lsdException w:name="footnote text" w:semiHidden="1" w:unhideWhenUsed="1"/>
-    <w:lsdException w:name="annotation text" w:semiHidden="1" w:unhideWhenUsed="1"/>
-    <w:lsdException w:name="header" w:semiHidden="1" w:unhideWhenUsed="1"/>
-    <w:lsdException w:name="footer" w:semiHidden="1" w:unhideWhenUsed="1"/>
-    <w:lsdException w:name="index heading" w:semiHidden="1" w:unhideWhenUsed="1"/>
-    <w:lsdException w:name="caption" w:semiHidden="1" w:uiPriority="35" w:unhideWhenUsed="1" w:qFormat="1"/>
-    <w:lsdException w:name="table of figures" w:semiHidden="1" w:unhideWhenUsed="1"/>
-    <w:lsdException w:name="envelope address" w:semiHidden="1" w:unhideWhenUsed="1"/>
-    <w:lsdException w:name="envelope return" w:semiHidden="1" w:unhideWhenUsed="1"/>
-    <w:lsdException w:name="footnote reference" w:semiHidden="1" w:unhideWhenUsed="1"/>
-    <w:lsdException w:name="annotation reference" w:semiHidden="1" w:unhideWhenUsed="1"/>
-    <w:lsdException w:name="line number" w:semiHidden="1" w:unhideWhenUsed="1"/>
-    <w:lsdException w:name="page number" w:semiHidden="1" w:unhideWhenUsed="1"/>
-    <w:lsdException w:name="endnote reference" w:semiHidden="1" w:unhideWhenUsed="1"/>
-    <w:lsdException w:name="endnote text" w:semiHidden="1" w:unhideWhenUsed="1"/>
-    <w:lsdException w:name="table of authorities" w:semiHidden="1" w:unhideWhenUsed="1"/>
-    <w:lsdException w:name="macro" w:semiHidden="1" w:unhideWhenUsed="1"/>
-    <w:lsdException w:name="toa heading" w:semiHidden="1" w:unhideWhenUsed="1"/>
-    <w:lsdException w:name="List" w:semiHidden="1" w:unhideWhenUsed="1"/>
-    <w:lsdException w:name="List Bullet" w:semiHidden="1" w:unhideWhenUsed="1"/>
-    <w:lsdException w:name="List Number" w:semiHidden="1" w:unhideWhenUsed="1"/>
-    <w:lsdException w:name="List 2" w:semiHidden="1" w:unhideWhenUsed="1"/>
-    <w:lsdException w:name="List 3" w:semiHidden="1" w:unhideWhenUsed="1"/>
-    <w:lsdException w:name="List 4" w:semiHidden="1" w:unhideWhenUsed="1"/>
-    <w:lsdException w:name="List 5" w:semiHidden="1" w:unhideWhenUsed="1"/>
-    <w:lsdException w:name="List Bullet 2" w:semiHidden="1" w:unhideWhenUsed="1"/>
-    <w:lsdException w:name="List Bullet 3" w:semiHidden="1" w:unhideWhenUsed="1"/>
-    <w:lsdException w:name="List Bullet 4" w:semiHidden="1" w:unhideWhenUsed="1"/>
-    <w:lsdException w:name="List Bullet 5" w:semiHidden="1" w:unhideWhenUsed="1"/>
-    <w:lsdException w:name="List Number 2" w:semiHidden="1" w:unhideWhenUsed="1"/>
-    <w:lsdException w:name="List Number 3" w:semiHidden="1" w:unhideWhenUsed="1"/>
-    <w:lsdException w:name="List Number 4" w:semiHidden="1" w:unhideWhenUsed="1"/>
-    <w:lsdException w:name="List Number 5" w:semiHidden="1" w:unhideWhenUsed="1"/>
-    <w:lsdException w:name="Title" w:uiPriority="10" w:qFormat="1"/>
-    <w:lsdException w:name="Closing" w:semiHidden="1" w:unhideWhenUsed="1"/>
-    <w:lsdException w:name="Signature" w:semiHidden="1" w:unhideWhenUsed="1"/>
-    <w:lsdException w:name="Default Paragraph Font" w:semiHidden="1" w:uiPriority="1" w:unhideWhenUsed="1"/>
-    <w:lsdException w:name="Body Text" w:semiHidden="1" w:unhideWhenUsed="1"/>
-    <w:lsdException w:name="Body Text Indent" w:semiHidden="1" w:unhideWhenUsed="1"/>
-    <w:lsdException w:name="List Continue" w:semiHidden="1" w:unhideWhenUsed="1"/>
-    <w:lsdException w:name="List Continue 2" w:semiHidden="1" w:unhideWhenUsed="1"/>
-    <w:lsdException w:name="List Continue 3" w:semiHidden="1" w:unhideWhenUsed="1"/>
-    <w:lsdException w:name="List Continue 4" w:semiHidden="1" w:unhideWhenUsed="1"/>
-    <w:lsdException w:name="List Continue 5" w:semiHidden="1" w:unhideWhenUsed="1"/>
-    <w:lsdException w:name="Message Header" w:semiHidden="1" w:unhideWhenUsed="1"/>
-    <w:lsdException w:name="Subtitle" w:uiPriority="11" w:qFormat="1"/>
-    <w:lsdException w:name="Salutation" w:semiHidden="1" w:unhideWhenUsed="1"/>
-    <w:lsdException w:name="Date" w:semiHidden="1" w:unhideWhenUsed="1"/>
-    <w:lsdException w:name="Body Text First Indent" w:semiHidden="1" w:unhideWhenUsed="1"/>
-    <w:lsdException w:name="Body Text First Indent 2" w:semiHidden="1" w:unhideWhenUsed="1"/>
-    <w:lsdException w:name="Note Heading" w:semiHidden="1" w:unhideWhenUsed="1"/>
-    <w:lsdException w:name="Body Text 2" w:semiHidden="1" w:unhideWhenUsed="1"/>
-    <w:lsdException w:name="Body Text 3" w:semiHidden="1" w:unhideWhenUsed="1"/>
-    <w:lsdException w:name="Body Text Indent 2" w:semiHidden="1" w:unhideWhenUsed="1"/>
-    <w:lsdException w:name="Body Text Indent 3" w:semiHidden="1" w:unhideWhenUsed="1"/>
-    <w:lsdException w:name="Block Text" w:semiHidden="1" w:unhideWhenUsed="1"/>
-    <w:lsdException w:name="Hyperlink" w:semiHidden="1" w:unhideWhenUsed="1"/>
-    <w:lsdException w:name="FollowedHyperlink" w:semiHidden="1" w:unhideWhenUsed="1"/>
-    <w:lsdException w:name="Strong" w:uiPriority="22" w:qFormat="1"/>
-    <w:lsdException w:name="Emphasis" w:uiPriority="20" w:qFormat="1"/>
-    <w:lsdException w:name="Document Map" w:semiHidden="1" w:unhideWhenUsed="1"/>
-    <w:lsdException w:name="Plain Text" w:semiHidden="1" w:unhideWhenUsed="1"/>
-    <w:lsdException w:name="E-mail Signature" w:semiHidden="1" w:unhideWhenUsed="1"/>
-    <w:lsdException w:name="HTML Top of Form" w:semiHidden="1" w:unhideWhenUsed="1"/>
-    <w:lsdException w:name="HTML Bottom of Form" w:semiHidden="1" w:unhideWhenUsed="1"/>
-    <w:lsdException w:name="Normal (Web)" w:semiHidden="1" w:unhideWhenUsed="1"/>
-    <w:lsdException w:name="HTML Acronym" w:semiHidden="1" w:unhideWhenUsed="1"/>
-    <w:lsdException w:name="HTML Address" w:semiHidden="1" w:unhideWhenUsed="1"/>
-    <w:lsdException w:name="HTML Cite" w:semiHidden="1" w:unhideWhenUsed="1"/>
-    <w:lsdException w:name="HTML Code" w:semiHidden="1" w:unhideWhenUsed="1"/>
-    <w:lsdException w:name="HTML Definition" w:semiHidden="1" w:unhideWhenUsed="1"/>
-    <w:lsdException w:name="HTML Keyboard" w:semiHidden="1" w:unhideWhenUsed="1"/>
-    <w:lsdException w:name="HTML Preformatted" w:semiHidden="1" w:unhideWhenUsed="1"/>
-    <w:lsdException w:name="HTML Sample" w:semiHidden="1" w:unhideWhenUsed="1"/>
-    <w:lsdException w:name="HTML Typewriter" w:semiHidden="1" w:unhideWhenUsed="1"/>
-    <w:lsdException w:name="HTML Variable" w:semiHidden="1" w:unhideWhenUsed="1"/>
-    <w:lsdException w:name="Normal Table" w:semiHidden="1" w:unhideWhenUsed="1"/>
-    <w:lsdException w:name="annotation subject" w:semiHidden="1" w:unhideWhenUsed="1"/>
-    <w:lsdException w:name="No List" w:semiHidden="1" w:unhideWhenUsed="1"/>
-    <w:lsdException w:name="Outline List 1" w:semiHidden="1" w:unhideWhenUsed="1"/>
-    <w:lsdException w:name="Outline List 2" w:semiHidden="1" w:unhideWhenUsed="1"/>
-    <w:lsdException w:name="Outline List 3" w:semiHidden="1" w:unhideWhenUsed="1"/>
-    <w:lsdException w:name="Table Simple 1" w:semiHidden="1" w:unhideWhenUsed="1"/>
-    <w:lsdException w:name="Table Simple 2" w:semiHidden="1" w:unhideWhenUsed="1"/>
-    <w:lsdException w:name="Table Simple 3" w:semiHidden="1" w:unhideWhenUsed="1"/>
-    <w:lsdException w:name="Table Classic 1" w:semiHidden="1" w:unhideWhenUsed="1"/>
-    <w:lsdException w:name="Table Classic 2" w:semiHidden="1" w:unhideWhenUsed="1"/>
-    <w:lsdException w:name="Table Classic 3" w:semiHidden="1" w:unhideWhenUsed="1"/>
-    <w:lsdException w:name="Table Classic 4" w:semiHidden="1" w:unhideWhenUsed="1"/>
-    <w:lsdException w:name="Table Colorful 1" w:semiHidden="1" w:unhideWhenUsed="1"/>
-    <w:lsdException w:name="Table Colorful 2" w:semiHidden="1" w:unhideWhenUsed="1"/>
-    <w:lsdException w:name="Table Colorful 3" w:semiHidden="1" w:unhideWhenUsed="1"/>
-    <w:lsdException w:name="Table Columns 1" w:semiHidden="1" w:unhideWhenUsed="1"/>
-    <w:lsdException w:name="Table Columns 2" w:semiHidden="1" w:unhideWhenUsed="1"/>
-    <w:lsdException w:name="Table Columns 3" w:semiHidden="1" w:unhideWhenUsed="1"/>
-    <w:lsdException w:name="Table Columns 4" w:semiHidden="1" w:unhideWhenUsed="1"/>
-    <w:lsdException w:name="Table Columns 5" w:semiHidden="1" w:unhideWhenUsed="1"/>
-    <w:lsdException w:name="Table Grid 1" w:semiHidden="1" w:unhideWhenUsed="1"/>
-    <w:lsdException w:name="Table Grid 2" w:semiHidden="1" w:unhideWhenUsed="1"/>
-    <w:lsdException w:name="Table Grid 3" w:semiHidden="1" w:unhideWhenUsed="1"/>
-    <w:lsdException w:name="Table Grid 4" w:semiHidden="1" w:unhideWhenUsed="1"/>
-    <w:lsdException w:name="Table Grid 5" w:semiHidden="1" w:unhideWhenUsed="1"/>
-    <w:lsdException w:name="Table Grid 6" w:semiHidden="1" w:unhideWhenUsed="1"/>
-    <w:lsdException w:name="Table Grid 7" w:semiHidden="1" w:unhideWhenUsed="1"/>
-    <w:lsdException w:name="Table Grid 8" w:semiHidden="1" w:unhideWhenUsed="1"/>
-    <w:lsdException w:name="Table List 1" w:semiHidden="1" w:unhideWhenUsed="1"/>
-    <w:lsdException w:name="Table List 2" w:semiHidden="1" w:unhideWhenUsed="1"/>
-    <w:lsdException w:name="Table List 3" w:semiHidden="1" w:unhideWhenUsed="1"/>
-    <w:lsdException w:name="Table List 4" w:semiHidden="1" w:unhideWhenUsed="1"/>
-    <w:lsdException w:name="Table List 5" w:semiHidden="1" w:unhideWhenUsed="1"/>
-    <w:lsdException w:name="Table List 6" w:semiHidden="1" w:unhideWhenUsed="1"/>
-    <w:lsdException w:name="Table List 7" w:semiHidden="1" w:unhideWhenUsed="1"/>
-    <w:lsdException w:name="Table List 8" w:semiHidden="1" w:unhideWhenUsed="1"/>
-    <w:lsdException w:name="Table 3D effects 1" w:semiHidden="1" w:unhideWhenUsed="1"/>
-    <w:lsdException w:name="Table 3D effects 2" w:semiHidden="1" w:unhideWhenUsed="1"/>
-    <w:lsdException w:name="Table 3D effects 3" w:semiHidden="1" w:unhideWhenUsed="1"/>
-    <w:lsdException w:name="Table Contemporary" w:semiHidden="1" w:unhideWhenUsed="1"/>
-    <w:lsdException w:name="Table Elegant" w:semiHidden="1" w:unhideWhenUsed="1"/>
-    <w:lsdException w:name="Table Professional" w:semiHidden="1" w:unhideWhenUsed="1"/>
-    <w:lsdException w:name="Table Subtle 1" w:semiHidden="1" w:unhideWhenUsed="1"/>
-    <w:lsdException w:name="Table Subtle 2" w:semiHidden="1" w:unhideWhenUsed="1"/>
-    <w:lsdException w:name="Table Web 1" w:semiHidden="1" w:unhideWhenUsed="1"/>
-    <w:lsdException w:name="Table Web 2" w:semiHidden="1" w:unhideWhenUsed="1"/>
-    <w:lsdException w:name="Table Web 3" w:semiHidden="1" w:unhideWhenUsed="1"/>
-    <w:lsdException w:name="Balloon Text" w:semiHidden="1" w:unhideWhenUsed="1"/>
-    <w:lsdException w:name="Table Grid" w:uiPriority="39"/>
-    <w:lsdException w:name="Table Theme" w:semiHidden="1" w:unhideWhenUsed="1"/>
-    <w:lsdException w:name="Placeholder Text" w:semiHidden="1"/>
-    <w:lsdException w:name="No Spacing" w:uiPriority="1" w:qFormat="1"/>
-    <w:lsdException w:name="Light Shading" w:uiPriority="60"/>
-    <w:lsdException w:name="Light List" w:uiPriority="61"/>
-    <w:lsdException w:name="Light Grid" w:uiPriority="62"/>
-    <w:lsdException w:name="Medium Shading 1" w:uiPriority="63"/>
-    <w:lsdException w:name="Medium Shading 2" w:uiPriority="64"/>
-    <w:lsdException w:name="Medium List 1" w:uiPriority="65"/>
-    <w:lsdException w:name="Medium List 2" w:uiPriority="66"/>
-    <w:lsdException w:name="Medium Grid 1" w:uiPriority="67"/>
-    <w:lsdException w:name="Medium Grid 2" w:uiPriority="68"/>
-    <w:lsdException w:name="Medium Grid 3" w:uiPriority="69"/>
-    <w:lsdException w:name="Dark List" w:uiPriority="70"/>
-    <w:lsdException w:name="Colorful Shading" w:uiPriority="71"/>
-    <w:lsdException w:name="Colorful List" w:uiPriority="72"/>
-    <w:lsdException w:name="Colorful Grid" w:uiPriority="73"/>
-    <w:lsdException w:name="Light Shading Accent 1" w:uiPriority="60"/>
-    <w:lsdException w:name="Light List Accent 1" w:uiPriority="61"/>
-    <w:lsdException w:name="Light Grid Accent 1" w:uiPriority="62"/>
-    <w:lsdException w:name="Medium Shading 1 Accent 1" w:uiPriority="63"/>
-    <w:lsdException w:name="Medium Shading 2 Accent 1" w:uiPriority="64"/>
-    <w:lsdException w:name="Medium List 1 Accent 1" w:uiPriority="65"/>
-    <w:lsdException w:name="Revision" w:semiHidden="1"/>
-    <w:lsdException w:name="List Paragraph" w:uiPriority="34" w:qFormat="1"/>
-    <w:lsdException w:name="Quote" w:uiPriority="29" w:qFormat="1"/>
-    <w:lsdException w:name="Intense Quote" w:uiPriority="30" w:qFormat="1"/>
-    <w:lsdException w:name="Medium List 2 Accent 1" w:uiPriority="66"/>
-    <w:lsdException w:name="Medium Grid 1 Accent 1" w:uiPriority="67"/>
-    <w:lsdException w:name="Medium Grid 2 Accent 1" w:uiPriority="68"/>
-    <w:lsdException w:name="Medium Grid 3 Accent 1" w:uiPriority="69"/>
-    <w:lsdException w:name="Dark List Accent 1" w:uiPriority="70"/>
-    <w:lsdException w:name="Colorful Shading Accent 1" w:uiPriority="71"/>
-    <w:lsdException w:name="Colorful List Accent 1" w:uiPriority="72"/>
-    <w:lsdException w:name="Colorful Grid Accent 1" w:uiPriority="73"/>
-    <w:lsdException w:name="Light Shading Accent 2" w:uiPriority="60"/>
-    <w:lsdException w:name="Light List Accent 2" w:uiPriority="61"/>
-    <w:lsdException w:name="Light Grid Accent 2" w:uiPriority="62"/>
-    <w:lsdException w:name="Medium Shading 1 Accent 2" w:uiPriority="63"/>
-    <w:lsdException w:name="Medium Shading 2 Accent 2" w:uiPriority="64"/>
-    <w:lsdException w:name="Medium List 1 Accent 2" w:uiPriority="65"/>
-    <w:lsdException w:name="Medium List 2 Accent 2" w:uiPriority="66"/>
-    <w:lsdException w:name="Medium Grid 1 Accent 2" w:uiPriority="67"/>
-    <w:lsdException w:name="Medium Grid 2 Accent 2" w:uiPriority="68"/>
-    <w:lsdException w:name="Medium Grid 3 Accent 2" w:uiPriority="69"/>
-    <w:lsdException w:name="Dark List Accent 2" w:uiPriority="70"/>
-    <w:lsdException w:name="Colorful Shading Accent 2" w:uiPriority="71"/>
-    <w:lsdException w:name="Colorful List Accent 2" w:uiPriority="72"/>
-    <w:lsdException w:name="Colorful Grid Accent 2" w:uiPriority="73"/>
-    <w:lsdException w:name="Light Shading Accent 3" w:uiPriority="60"/>
-    <w:lsdException w:name="Light List Accent 3" w:uiPriority="61"/>
-    <w:lsdException w:name="Light Grid Accent 3" w:uiPriority="62"/>
-    <w:lsdException w:name="Medium Shading 1 Accent 3" w:uiPriority="63"/>
-    <w:lsdException w:name="Medium Shading 2 Accent 3" w:uiPriority="64"/>
-    <w:lsdException w:name="Medium List 1 Accent 3" w:uiPriority="65"/>
-    <w:lsdException w:name="Medium List 2 Accent 3" w:uiPriority="66"/>
-    <w:lsdException w:name="Medium Grid 1 Accent 3" w:uiPriority="67"/>
-    <w:lsdException w:name="Medium Grid 2 Accent 3" w:uiPriority="68"/>
-    <w:lsdException w:name="Medium Grid 3 Accent 3" w:uiPriority="69"/>
-    <w:lsdException w:name="Dark List Accent 3" w:uiPriority="70"/>
-    <w:lsdException w:name="Colorful Shading Accent 3" w:uiPriority="71"/>
-    <w:lsdException w:name="Colorful List Accent 3" w:uiPriority="72"/>
-    <w:lsdException w:name="Colorful Grid Accent 3" w:uiPriority="73"/>
-    <w:lsdException w:name="Light Shading Accent 4" w:uiPriority="60"/>
-    <w:lsdException w:name="Light List Accent 4" w:uiPriority="61"/>
-    <w:lsdException w:name="Light Grid Accent 4" w:uiPriority="62"/>
-    <w:lsdException w:name="Medium Shading 1 Accent 4" w:uiPriority="63"/>
-    <w:lsdException w:name="Medium Shading 2 Accent 4" w:uiPriority="64"/>
-    <w:lsdException w:name="Medium List 1 Accent 4" w:uiPriority="65"/>
-    <w:lsdException w:name="Medium List 2 Accent 4" w:uiPriority="66"/>
-    <w:lsdException w:name="Medium Grid 1 Accent 4" w:uiPriority="67"/>
-    <w:lsdException w:name="Medium Grid 2 Accent 4" w:uiPriority="68"/>
-    <w:lsdException w:name="Medium Grid 3 Accent 4" w:uiPriority="69"/>
-    <w:lsdException w:name="Dark List Accent 4" w:uiPriority="70"/>
-    <w:lsdException w:name="Colorful Shading Accent 4" w:uiPriority="71"/>
-    <w:lsdException w:name="Colorful List Accent 4" w:uiPriority="72"/>
-    <w:lsdException w:name="Colorful Grid Accent 4" w:uiPriority="73"/>
-    <w:lsdException w:name="Light Shading Accent 5" w:uiPriority="60"/>
-    <w:lsdException w:name="Light List Accent 5" w:uiPriority="61"/>
-    <w:lsdException w:name="Light Grid Accent 5" w:uiPriority="62"/>
-    <w:lsdException w:name="Medium Shading 1 Accent 5" w:uiPriority="63"/>
-    <w:lsdException w:name="Medium Shading 2 Accent 5" w:uiPriority="64"/>
-    <w:lsdException w:name="Medium List 1 Accent 5" w:uiPriority="65"/>
-    <w:lsdException w:name="Medium List 2 Accent 5" w:uiPriority="66"/>
-    <w:lsdException w:name="Medium Grid 1 Accent 5" w:uiPriority="67"/>
-    <w:lsdException w:name="Medium Grid 2 Accent 5" w:uiPriority="68"/>
-    <w:lsdException w:name="Medium Grid 3 Accent 5" w:uiPriority="69"/>
-    <w:lsdException w:name="Dark List Accent 5" w:uiPriority="70"/>
-    <w:lsdException w:name="Colorful Shading Accent 5" w:uiPriority="71"/>
-    <w:lsdException w:name="Colorful List Accent 5" w:uiPriority="72"/>
-    <w:lsdException w:name="Colorful Grid Accent 5" w:uiPriority="73"/>
-    <w:lsdException w:name="Light Shading Accent 6" w:uiPriority="60"/>
-    <w:lsdException w:name="Light List Accent 6" w:uiPriority="61"/>
-    <w:lsdException w:name="Light Grid Accent 6" w:uiPriority="62"/>
-    <w:lsdException w:name="Medium Shading 1 Accent 6" w:uiPriority="63"/>
-    <w:lsdException w:name="Medium Shading 2 Accent 6" w:uiPriority="64"/>
-    <w:lsdException w:name="Medium List 1 Accent 6" w:uiPriority="65"/>
-    <w:lsdException w:name="Medium List 2 Accent 6" w:uiPriority="66"/>
-    <w:lsdException w:name="Medium Grid 1 Accent 6" w:uiPriority="67"/>
-    <w:lsdException w:name="Medium Grid 2 Accent 6" w:uiPriority="68"/>
-    <w:lsdException w:name="Medium Grid 3 Accent 6" w:uiPriority="69"/>
-    <w:lsdException w:name="Dark List Accent 6" w:uiPriority="70"/>
-    <w:lsdException w:name="Colorful Shading Accent 6" w:uiPriority="71"/>
-    <w:lsdException w:name="Colorful List Accent 6" w:uiPriority="72"/>
-    <w:lsdException w:name="Colorful Grid Accent 6" w:uiPriority="73"/>
-    <w:lsdException w:name="Subtle Emphasis" w:uiPriority="19" w:qFormat="1"/>
-    <w:lsdException w:name="Intense Emphasis" w:uiPriority="21" w:qFormat="1"/>
-    <w:lsdException w:name="Subtle Reference" w:uiPriority="31" w:qFormat="1"/>
-    <w:lsdException w:name="Intense Reference" w:uiPriority="32" w:qFormat="1"/>
-    <w:lsdException w:name="Book Title" w:uiPriority="33" w:qFormat="1"/>
-    <w:lsdException w:name="Bibliography" w:semiHidden="1" w:uiPriority="37" w:unhideWhenUsed="1"/>
-    <w:lsdException w:name="TOC Heading" w:semiHidden="1" w:uiPriority="39" w:unhideWhenUsed="1" w:qFormat="1"/>
-    <w:lsdException w:name="Plain Table 1" w:uiPriority="41"/>
-    <w:lsdException w:name="Plain Table 2" w:uiPriority="42"/>
-    <w:lsdException w:name="Plain Table 3" w:uiPriority="43"/>
-    <w:lsdException w:name="Plain Table 4" w:uiPriority="44"/>
-    <w:lsdException w:name="Plain Table 5" w:uiPriority="45"/>
-    <w:lsdException w:name="Grid Table Light" w:uiPriority="40"/>
-    <w:lsdException w:name="Grid Table 1 Light" w:uiPriority="46"/>
-    <w:lsdException w:name="Grid Table 2" w:uiPriority="47"/>
-    <w:lsdException w:name="Grid Table 3" w:uiPriority="48"/>
-    <w:lsdException w:name="Grid Table 4" w:uiPriority="49"/>
-    <w:lsdException w:name="Grid Table 5 Dark" w:uiPriority="50"/>
-    <w:lsdException w:name="Grid Table 6 Colorful" w:uiPriority="51"/>
-    <w:lsdException w:name="Grid Table 7 Colorful" w:uiPriority="52"/>
-    <w:lsdException w:name="Grid Table 1 Light Accent 1" w:uiPriority="46"/>
-    <w:lsdException w:name="Grid Table 2 Accent 1" w:uiPriority="47"/>
-    <w:lsdException w:name="Grid Table 3 Accent 1" w:uiPriority="48"/>
-    <w:lsdException w:name="Grid Table 4 Accent 1" w:uiPriority="49"/>
-    <w:lsdException w:name="Grid Table 5 Dark Accent 1" w:uiPriority="50"/>
-    <w:lsdException w:name="Grid Table 6 Colorful Accent 1" w:uiPriority="51"/>
-    <w:lsdException w:name="Grid Table 7 Colorful Accent 1" w:uiPriority="52"/>
-    <w:lsdException w:name="Grid Table 1 Light Accent 2" w:uiPriority="46"/>
-    <w:lsdException w:name="Grid Table 2 Accent 2" w:uiPriority="47"/>
-    <w:lsdException w:name="Grid Table 3 Accent 2" w:uiPriority="48"/>
-    <w:lsdException w:name="Grid Table 4 Accent 2" w:uiPriority="49"/>
-    <w:lsdException w:name="Grid Table 5 Dark Accent 2" w:uiPriority="50"/>
-    <w:lsdException w:name="Grid Table 6 Colorful Accent 2" w:uiPriority="51"/>
-    <w:lsdException w:name="Grid Table 7 Colorful Accent 2" w:uiPriority="52"/>
-    <w:lsdException w:name="Grid Table 1 Light Accent 3" w:uiPriority="46"/>
-    <w:lsdException w:name="Grid Table 2 Accent 3" w:uiPriority="47"/>
-    <w:lsdException w:name="Grid Table 3 Accent 3" w:uiPriority="48"/>
-    <w:lsdException w:name="Grid Table 4 Accent 3" w:uiPriority="49"/>
-    <w:lsdException w:name="Grid Table 5 Dark Accent 3" w:uiPriority="50"/>
-    <w:lsdException w:name="Grid Table 6 Colorful Accent 3" w:uiPriority="51"/>
-    <w:lsdException w:name="Grid Table 7 Colorful Accent 3" w:uiPriority="52"/>
-    <w:lsdException w:name="Grid Table 1 Light Accent 4" w:uiPriority="46"/>
-    <w:lsdException w:name="Grid Table 2 Accent 4" w:uiPriority="47"/>
-    <w:lsdException w:name="Grid Table 3 Accent 4" w:uiPriority="48"/>
-    <w:lsdException w:name="Grid Table 4 Accent 4" w:uiPriority="49"/>
-    <w:lsdException w:name="Grid Table 5 Dark Accent 4" w:uiPriority="50"/>
-    <w:lsdException w:name="Grid Table 6 Colorful Accent 4" w:uiPriority="51"/>
-    <w:lsdException w:name="Grid Table 7 Colorful Accent 4" w:uiPriority="52"/>
-    <w:lsdException w:name="Grid Table 1 Light Accent 5" w:uiPriority="46"/>
-    <w:lsdException w:name="Grid Table 2 Accent 5" w:uiPriority="47"/>
-    <w:lsdException w:name="Grid Table 3 Accent 5" w:uiPriority="48"/>
-    <w:lsdException w:name="Grid Table 4 Accent 5" w:uiPriority="49"/>
-    <w:lsdException w:name="Grid Table 5 Dark Accent 5" w:uiPriority="50"/>
-    <w:lsdException w:name="Grid Table 6 Colorful Accent 5" w:uiPriority="51"/>
-    <w:lsdException w:name="Grid Table 7 Colorful Accent 5" w:uiPriority="52"/>
-    <w:lsdException w:name="Grid Table 1 Light Accent 6" w:uiPriority="46"/>
-    <w:lsdException w:name="Grid Table 2 Accent 6" w:uiPriority="47"/>
-    <w:lsdException w:name="Grid Table 3 Accent 6" w:uiPriority="48"/>
-    <w:lsdException w:name="Grid Table 4 Accent 6" w:uiPriority="49"/>
-    <w:lsdException w:name="Grid Table 5 Dark Accent 6" w:uiPriority="50"/>
-    <w:lsdException w:name="Grid Table 6 Colorful Accent 6" w:uiPriority="51"/>
-    <w:lsdException w:name="Grid Table 7 Colorful Accent 6" w:uiPriority="52"/>
-    <w:lsdException w:name="List Table 1 Light" w:uiPriority="46"/>
-    <w:lsdException w:name="List Table 2" w:uiPriority="47"/>
-    <w:lsdException w:name="List Table 3" w:uiPriority="48"/>
-    <w:lsdException w:name="List Table 4" w:uiPriority="49"/>
-    <w:lsdException w:name="List Table 5 Dark" w:uiPriority="50"/>
-    <w:lsdException w:name="List Table 6 Colorful" w:uiPriority="51"/>
-    <w:lsdException w:name="List Table 7 Colorful" w:uiPriority="52"/>
-    <w:lsdException w:name="List Table 1 Light Accent 1" w:uiPriority="46"/>
-    <w:lsdException w:name="List Table 2 Accent 1" w:uiPriority="47"/>
-    <w:lsdException w:name="List Table 3 Accent 1" w:uiPriority="48"/>
-    <w:lsdException w:name="List Table 4 Accent 1" w:uiPriority="49"/>
-    <w:lsdException w:name="List Table 5 Dark Accent 1" w:uiPriority="50"/>
-    <w:lsdException w:name="List Table 6 Colorful Accent 1" w:uiPriority="51"/>
-    <w:lsdException w:name="List Table 7 Colorful Accent 1" w:uiPriority="52"/>
-    <w:lsdException w:name="List Table 1 Light Accent 2" w:uiPriority="46"/>
-    <w:lsdException w:name="List Table 2 Accent 2" w:uiPriority="47"/>
-    <w:lsdException w:name="List Table 3 Accent 2" w:uiPriority="48"/>
-    <w:lsdException w:name="List Table 4 Accent 2" w:uiPriority="49"/>
-    <w:lsdException w:name="List Table 5 Dark Accent 2" w:uiPriority="50"/>
-    <w:lsdException w:name="List Table 6 Colorful Accent 2" w:uiPriority="51"/>
-    <w:lsdException w:name="List Table 7 Colorful Accent 2" w:uiPriority="52"/>
-    <w:lsdException w:name="List Table 1 Light Accent 3" w:uiPriority="46"/>
-    <w:lsdException w:name="List Table 2 Accent 3" w:uiPriority="47"/>
-    <w:lsdException w:name="List Table 3 Accent 3" w:uiPriority="48"/>
-    <w:lsdException w:name="List Table 4 Accent 3" w:uiPriority="49"/>
-    <w:lsdException w:name="List Table 5 Dark Accent 3" w:uiPriority="50"/>
-    <w:lsdException w:name="List Table 6 Colorful Accent 3" w:uiPriority="51"/>
-    <w:lsdException w:name="List Table 7 Colorful Accent 3" w:uiPriority="52"/>
-    <w:lsdException w:name="List Table 1 Light Accent 4" w:uiPriority="46"/>
-    <w:lsdException w:name="List Table 2 Accent 4" w:uiPriority="47"/>
-    <w:lsdException w:name="List Table 3 Accent 4" w:uiPriority="48"/>
-    <w:lsdException w:name="List Table 4 Accent 4" w:uiPriority="49"/>
-    <w:lsdException w:name="List Table 5 Dark Accent 4" w:uiPriority="50"/>
-    <w:lsdException w:name="List Table 6 Colorful Accent 4" w:uiPriority="51"/>
-    <w:lsdException w:name="List Table 7 Colorful Accent 4" w:uiPriority="52"/>
-    <w:lsdException w:name="List Table 1 Light Accent 5" w:uiPriority="46"/>
-    <w:lsdException w:name="List Table 2 Accent 5" w:uiPriority="47"/>
-    <w:lsdException w:name="List Table 3 Accent 5" w:uiPriority="48"/>
-    <w:lsdException w:name="List Table 4 Accent 5" w:uiPriority="49"/>
-    <w:lsdException w:name="List Table 5 Dark Accent 5" w:uiPriority="50"/>
-    <w:lsdException w:name="List Table 6 Colorful Accent 5" w:uiPriority="51"/>
-    <w:lsdException w:name="List Table 7 Colorful Accent 5" w:uiPriority="52"/>
-    <w:lsdException w:name="List Table 1 Light Accent 6" w:uiPriority="46"/>
-    <w:lsdException w:name="List Table 2 Accent 6" w:uiPriority="47"/>
-    <w:lsdException w:name="List Table 3 Accent 6" w:uiPriority="48"/>
-    <w:lsdException w:name="List Table 4 Accent 6" w:uiPriority="49"/>
-    <w:lsdException w:name="List Table 5 Dark Accent 6" w:uiPriority="50"/>
-    <w:lsdException w:name="List Table 6 Colorful Accent 6" w:uiPriority="51"/>
-    <w:lsdException w:name="List Table 7 Colorful Accent 6" w:uiPriority="52"/>
-    <w:lsdException w:name="Mention" w:semiHidden="1" w:unhideWhenUsed="1"/>
-    <w:lsdException w:name="Smart Hyperlink" w:semiHidden="1" w:unhideWhenUsed="1"/>
-    <w:lsdException w:name="Hashtag" w:semiHidden="1" w:unhideWhenUsed="1"/>
-    <w:lsdException w:name="Unresolved Mention" w:semiHidden="1" w:unhideWhenUsed="1"/>
+  <w:latentStyles w:defLockedState="0" w:defUIPriority="99" w:defSemiHidden="1" w:defUnhideWhenUsed="1" w:defQFormat="0" w:count="267">
+    <w:lsdException w:name="Normal" w:semiHidden="0" w:uiPriority="0" w:unhideWhenUsed="0" w:qFormat="1"/>
+    <w:lsdException w:name="heading 1" w:semiHidden="0" w:uiPriority="9" w:unhideWhenUsed="0" w:qFormat="1"/>
+    <w:lsdException w:name="heading 2" w:uiPriority="9" w:qFormat="1"/>
+    <w:lsdException w:name="heading 3" w:uiPriority="9" w:qFormat="1"/>
+    <w:lsdException w:name="heading 4" w:uiPriority="9" w:qFormat="1"/>
+    <w:lsdException w:name="heading 5" w:uiPriority="9" w:qFormat="1"/>
+    <w:lsdException w:name="heading 6" w:uiPriority="9" w:qFormat="1"/>
+    <w:lsdException w:name="heading 7" w:uiPriority="9" w:qFormat="1"/>
+    <w:lsdException w:name="heading 8" w:uiPriority="9" w:qFormat="1"/>
+    <w:lsdException w:name="heading 9" w:uiPriority="9" w:qFormat="1"/>
+    <w:lsdException w:name="toc 1" w:uiPriority="39"/>
+    <w:lsdException w:name="toc 2" w:uiPriority="39"/>
+    <w:lsdException w:name="toc 3" w:uiPriority="39"/>
+    <w:lsdException w:name="toc 4" w:uiPriority="39"/>
+    <w:lsdException w:name="toc 5" w:uiPriority="39"/>
+    <w:lsdException w:name="toc 6" w:uiPriority="39"/>
+    <w:lsdException w:name="toc 7" w:uiPriority="39"/>
+    <w:lsdException w:name="toc 8" w:uiPriority="39"/>
+    <w:lsdException w:name="toc 9" w:uiPriority="39"/>
+    <w:lsdException w:name="caption" w:uiPriority="35" w:qFormat="1"/>
+    <w:lsdException w:name="Title" w:semiHidden="0" w:uiPriority="10" w:unhideWhenUsed="0" w:qFormat="1"/>
+    <w:lsdException w:name="Default Paragraph Font" w:uiPriority="1"/>
+    <w:lsdException w:name="Subtitle" w:semiHidden="0" w:uiPriority="11" w:unhideWhenUsed="0" w:qFormat="1"/>
+    <w:lsdException w:name="Strong" w:semiHidden="0" w:uiPriority="22" w:unhideWhenUsed="0" w:qFormat="1"/>
+    <w:lsdException w:name="Emphasis" w:semiHidden="0" w:uiPriority="20" w:unhideWhenUsed="0" w:qFormat="1"/>
+    <w:lsdException w:name="Table Grid" w:semiHidden="0" w:uiPriority="39" w:unhideWhenUsed="0"/>
+    <w:lsdException w:name="Placeholder Text" w:unhideWhenUsed="0"/>
+    <w:lsdException w:name="No Spacing" w:semiHidden="0" w:uiPriority="1" w:unhideWhenUsed="0" w:qFormat="1"/>
+    <w:lsdException w:name="Light Shading" w:semiHidden="0" w:uiPriority="60" w:unhideWhenUsed="0"/>
+    <w:lsdException w:name="Light List" w:semiHidden="0" w:uiPriority="61" w:unhideWhenUsed="0"/>
+    <w:lsdException w:name="Light Grid" w:semiHidden="0" w:uiPriority="62" w:unhideWhenUsed="0"/>
+    <w:lsdException w:name="Medium Shading 1" w:semiHidden="0" w:uiPriority="63" w:unhideWhenUsed="0"/>
+    <w:lsdException w:name="Medium Shading 2" w:semiHidden="0" w:uiPriority="64" w:unhideWhenUsed="0"/>
+    <w:lsdException w:name="Medium List 1" w:semiHidden="0" w:uiPriority="65" w:unhideWhenUsed="0"/>
+    <w:lsdException w:name="Medium List 2" w:semiHidden="0" w:uiPriority="66" w:unhideWhenUsed="0"/>
+    <w:lsdException w:name="Medium Grid 1" w:semiHidden="0" w:uiPriority="67" w:unhideWhenUsed="0"/>
+    <w:lsdException w:name="Medium Grid 2" w:semiHidden="0" w:uiPriority="68" w:unhideWhenUsed="0"/>
+    <w:lsdException w:name="Medium Grid 3" w:semiHidden="0" w:uiPriority="69" w:unhideWhenUsed="0"/>
+    <w:lsdException w:name="Dark List" w:semiHidden="0" w:uiPriority="70" w:unhideWhenUsed="0"/>
+    <w:lsdException w:name="Colorful Shading" w:semiHidden="0" w:uiPriority="71" w:unhideWhenUsed="0"/>
+    <w:lsdException w:name="Colorful List" w:semiHidden="0" w:uiPriority="72" w:unhideWhenUsed="0"/>
+    <w:lsdException w:name="Colorful Grid" w:semiHidden="0" w:uiPriority="73" w:unhideWhenUsed="0"/>
+    <w:lsdException w:name="Light Shading Accent 1" w:semiHidden="0" w:uiPriority="60" w:unhideWhenUsed="0"/>
+    <w:lsdException w:name="Light List Accent 1" w:semiHidden="0" w:uiPriority="61" w:unhideWhenUsed="0"/>
+    <w:lsdException w:name="Light Grid Accent 1" w:semiHidden="0" w:uiPriority="62" w:unhideWhenUsed="0"/>
+    <w:lsdException w:name="Medium Shading 1 Accent 1" w:semiHidden="0" w:uiPriority="63" w:unhideWhenUsed="0"/>
+    <w:lsdException w:name="Medium Shading 2 Accent 1" w:semiHidden="0" w:uiPriority="64" w:unhideWhenUsed="0"/>
+    <w:lsdException w:name="Medium List 1 Accent 1" w:semiHidden="0" w:uiPriority="65" w:unhideWhenUsed="0"/>
+    <w:lsdException w:name="Revision" w:unhideWhenUsed="0"/>
+    <w:lsdException w:name="List Paragraph" w:semiHidden="0" w:uiPriority="34" w:unhideWhenUsed="0" w:qFormat="1"/>
+    <w:lsdException w:name="Quote" w:semiHidden="0" w:uiPriority="29" w:unhideWhenUsed="0" w:qFormat="1"/>
+    <w:lsdException w:name="Intense Quote" w:semiHidden="0" w:uiPriority="30" w:unhideWhenUsed="0" w:qFormat="1"/>
+    <w:lsdException w:name="Medium List 2 Accent 1" w:semiHidden="0" w:uiPriority="66" w:unhideWhenUsed="0"/>
+    <w:lsdException w:name="Medium Grid 1 Accent 1" w:semiHidden="0" w:uiPriority="67" w:unhideWhenUsed="0"/>
+    <w:lsdException w:name="Medium Grid 2 Accent 1" w:semiHidden="0" w:uiPriority="68" w:unhideWhenUsed="0"/>
+    <w:lsdException w:name="Medium Grid 3 Accent 1" w:semiHidden="0" w:uiPriority="69" w:unhideWhenUsed="0"/>
+    <w:lsdException w:name="Dark List Accent 1" w:semiHidden="0" w:uiPriority="70" w:unhideWhenUsed="0"/>
+    <w:lsdException w:name="Colorful Shading Accent 1" w:semiHidden="0" w:uiPriority="71" w:unhideWhenUsed="0"/>
+    <w:lsdException w:name="Colorful List Accent 1" w:semiHidden="0" w:uiPriority="72" w:unhideWhenUsed="0"/>
+    <w:lsdException w:name="Colorful Grid Accent 1" w:semiHidden="0" w:uiPriority="73" w:unhideWhenUsed="0"/>
+    <w:lsdException w:name="Light Shading Accent 2" w:semiHidden="0" w:uiPriority="60" w:unhideWhenUsed="0"/>
+    <w:lsdException w:name="Light List Accent 2" w:semiHidden="0" w:uiPriority="61" w:unhideWhenUsed="0"/>
+    <w:lsdException w:name="Light Grid Accent 2" w:semiHidden="0" w:uiPriority="62" w:unhideWhenUsed="0"/>
+    <w:lsdException w:name="Medium Shading 1 Accent 2" w:semiHidden="0" w:uiPriority="63" w:unhideWhenUsed="0"/>
+    <w:lsdException w:name="Medium Shading 2 Accent 2" w:semiHidden="0" w:uiPriority="64" w:unhideWhenUsed="0"/>
+    <w:lsdException w:name="Medium List 1 Accent 2" w:semiHidden="0" w:uiPriority="65" w:unhideWhenUsed="0"/>
+    <w:lsdException w:name="Medium List 2 Accent 2" w:semiHidden="0" w:uiPriority="66" w:unhideWhenUsed="0"/>
+    <w:lsdException w:name="Medium Grid 1 Accent 2" w:semiHidden="0" w:uiPriority="67" w:unhideWhenUsed="0"/>
+    <w:lsdException w:name="Medium Grid 2 Accent 2" w:semiHidden="0" w:uiPriority="68" w:unhideWhenUsed="0"/>
+    <w:lsdException w:name="Medium Grid 3 Accent 2" w:semiHidden="0" w:uiPriority="69" w:unhideWhenUsed="0"/>
+    <w:lsdException w:name="Dark List Accent 2" w:semiHidden="0" w:uiPriority="70" w:unhideWhenUsed="0"/>
+    <w:lsdException w:name="Colorful Shading Accent 2" w:semiHidden="0" w:uiPriority="71" w:unhideWhenUsed="0"/>
+    <w:lsdException w:name="Colorful List Accent 2" w:semiHidden="0" w:uiPriority="72" w:unhideWhenUsed="0"/>
+    <w:lsdException w:name="Colorful Grid Accent 2" w:semiHidden="0" w:uiPriority="73" w:unhideWhenUsed="0"/>
+    <w:lsdException w:name="Light Shading Accent 3" w:semiHidden="0" w:uiPriority="60" w:unhideWhenUsed="0"/>
+    <w:lsdException w:name="Light List Accent 3" w:semiHidden="0" w:uiPriority="61" w:unhideWhenUsed="0"/>
+    <w:lsdException w:name="Light Grid Accent 3" w:semiHidden="0" w:uiPriority="62" w:unhideWhenUsed="0"/>
+    <w:lsdException w:name="Medium Shading 1 Accent 3" w:semiHidden="0" w:uiPriority="63" w:unhideWhenUsed="0"/>
+    <w:lsdException w:name="Medium Shading 2 Accent 3" w:semiHidden="0" w:uiPriority="64" w:unhideWhenUsed="0"/>
+    <w:lsdException w:name="Medium List 1 Accent 3" w:semiHidden="0" w:uiPriority="65" w:unhideWhenUsed="0"/>
+    <w:lsdException w:name="Medium List 2 Accent 3" w:semiHidden="0" w:uiPriority="66" w:unhideWhenUsed="0"/>
+    <w:lsdException w:name="Medium Grid 1 Accent 3" w:semiHidden="0" w:uiPriority="67" w:unhideWhenUsed="0"/>
+    <w:lsdException w:name="Medium Grid 2 Accent 3" w:semiHidden="0" w:uiPriority="68" w:unhideWhenUsed="0"/>
+    <w:lsdException w:name="Medium Grid 3 Accent 3" w:semiHidden="0" w:uiPriority="69" w:unhideWhenUsed="0"/>
+    <w:lsdException w:name="Dark List Accent 3" w:semiHidden="0" w:uiPriority="70" w:unhideWhenUsed="0"/>
+    <w:lsdException w:name="Colorful Shading Accent 3" w:semiHidden="0" w:uiPriority="71" w:unhideWhenUsed="0"/>
+    <w:lsdException w:name="Colorful List Accent 3" w:semiHidden="0" w:uiPriority="72" w:unhideWhenUsed="0"/>
+    <w:lsdException w:name="Colorful Grid Accent 3" w:semiHidden="0" w:uiPriority="73" w:unhideWhenUsed="0"/>
+    <w:lsdException w:name="Light Shading Accent 4" w:semiHidden="0" w:uiPriority="60" w:unhideWhenUsed="0"/>
+    <w:lsdException w:name="Light List Accent 4" w:semiHidden="0" w:uiPriority="61" w:unhideWhenUsed="0"/>
+    <w:lsdException w:name="Light Grid Accent 4" w:semiHidden="0" w:uiPriority="62" w:unhideWhenUsed="0"/>
+    <w:lsdException w:name="Medium Shading 1 Accent 4" w:semiHidden="0" w:uiPriority="63" w:unhideWhenUsed="0"/>
+    <w:lsdException w:name="Medium Shading 2 Accent 4" w:semiHidden="0" w:uiPriority="64" w:unhideWhenUsed="0"/>
+    <w:lsdException w:name="Medium List 1 Accent 4" w:semiHidden="0" w:uiPriority="65" w:unhideWhenUsed="0"/>
+    <w:lsdException w:name="Medium List 2 Accent 4" w:semiHidden="0" w:uiPriority="66" w:unhideWhenUsed="0"/>
+    <w:lsdException w:name="Medium Grid 1 Accent 4" w:semiHidden="0" w:uiPriority="67" w:unhideWhenUsed="0"/>
+    <w:lsdException w:name="Medium Grid 2 Accent 4" w:semiHidden="0" w:uiPriority="68" w:unhideWhenUsed="0"/>
+    <w:lsdException w:name="Medium Grid 3 Accent 4" w:semiHidden="0" w:uiPriority="69" w:unhideWhenUsed="0"/>
+    <w:lsdException w:name="Dark List Accent 4" w:semiHidden="0" w:uiPriority="70" w:unhideWhenUsed="0"/>
+    <w:lsdException w:name="Colorful Shading Accent 4" w:semiHidden="0" w:uiPriority="71" w:unhideWhenUsed="0"/>
+    <w:lsdException w:name="Colorful List Accent 4" w:semiHidden="0" w:uiPriority="72" w:unhideWhenUsed="0"/>
+    <w:lsdException w:name="Colorful Grid Accent 4" w:semiHidden="0" w:uiPriority="73" w:unhideWhenUsed="0"/>
+    <w:lsdException w:name="Light Shading Accent 5" w:semiHidden="0" w:uiPriority="60" w:unhideWhenUsed="0"/>
+    <w:lsdException w:name="Light List Accent 5" w:semiHidden="0" w:uiPriority="61" w:unhideWhenUsed="0"/>
+    <w:lsdException w:name="Light Grid Accent 5" w:semiHidden="0" w:uiPriority="62" w:unhideWhenUsed="0"/>
+    <w:lsdException w:name="Medium Shading 1 Accent 5" w:semiHidden="0" w:uiPriority="63" w:unhideWhenUsed="0"/>
+    <w:lsdException w:name="Medium Shading 2 Accent 5" w:semiHidden="0" w:uiPriority="64" w:unhideWhenUsed="0"/>
+    <w:lsdException w:name="Medium List 1 Accent 5" w:semiHidden="0" w:uiPriority="65" w:unhideWhenUsed="0"/>
+    <w:lsdException w:name="Medium List 2 Accent 5" w:semiHidden="0" w:uiPriority="66" w:unhideWhenUsed="0"/>
+    <w:lsdException w:name="Medium Grid 1 Accent 5" w:semiHidden="0" w:uiPriority="67" w:unhideWhenUsed="0"/>
+    <w:lsdException w:name="Medium Grid 2 Accent 5" w:semiHidden="0" w:uiPriority="68" w:unhideWhenUsed="0"/>
+    <w:lsdException w:name="Medium Grid 3 Accent 5" w:semiHidden="0" w:uiPriority="69" w:unhideWhenUsed="0"/>
+    <w:lsdException w:name="Dark List Accent 5" w:semiHidden="0" w:uiPriority="70" w:unhideWhenUsed="0"/>
+    <w:lsdException w:name="Colorful Shading Accent 5" w:semiHidden="0" w:uiPriority="71" w:unhideWhenUsed="0"/>
+    <w:lsdException w:name="Colorful List Accent 5" w:semiHidden="0" w:uiPriority="72" w:unhideWhenUsed="0"/>
+    <w:lsdException w:name="Colorful Grid Accent 5" w:semiHidden="0" w:uiPriority="73" w:unhideWhenUsed="0"/>
+    <w:lsdException w:name="Light Shading Accent 6" w:semiHidden="0" w:uiPriority="60" w:unhideWhenUsed="0"/>
+    <w:lsdException w:name="Light List Accent 6" w:semiHidden="0" w:uiPriority="61" w:unhideWhenUsed="0"/>
+    <w:lsdException w:name="Light Grid Accent 6" w:semiHidden="0" w:uiPriority="62" w:unhideWhenUsed="0"/>
+    <w:lsdException w:name="Medium Shading 1 Accent 6" w:semiHidden="0" w:uiPriority="63" w:unhideWhenUsed="0"/>
+    <w:lsdException w:name="Medium Shading 2 Accent 6" w:semiHidden="0" w:uiPriority="64" w:unhideWhenUsed="0"/>
+    <w:lsdException w:name="Medium List 1 Accent 6" w:semiHidden="0" w:uiPriority="65" w:unhideWhenUsed="0"/>
+    <w:lsdException w:name="Medium List 2 Accent 6" w:semiHidden="0" w:uiPriority="66" w:unhideWhenUsed="0"/>
+    <w:lsdException w:name="Medium Grid 1 Accent 6" w:semiHidden="0" w:uiPriority="67" w:unhideWhenUsed="0"/>
+    <w:lsdException w:name="Medium Grid 2 Accent 6" w:semiHidden="0" w:uiPriority="68" w:unhideWhenUsed="0"/>
+    <w:lsdException w:name="Medium Grid 3 Accent 6" w:semiHidden="0" w:uiPriority="69" w:unhideWhenUsed="0"/>
+    <w:lsdException w:name="Dark List Accent 6" w:semiHidden="0" w:uiPriority="70" w:unhideWhenUsed="0"/>
+    <w:lsdException w:name="Colorful Shading Accent 6" w:semiHidden="0" w:uiPriority="71" w:unhideWhenUsed="0"/>
+    <w:lsdException w:name="Colorful List Accent 6" w:semiHidden="0" w:uiPriority="72" w:unhideWhenUsed="0"/>
+    <w:lsdException w:name="Colorful Grid Accent 6" w:semiHidden="0" w:uiPriority="73" w:unhideWhenUsed="0"/>
+    <w:lsdException w:name="Subtle Emphasis" w:semiHidden="0" w:uiPriority="19" w:unhideWhenUsed="0" w:qFormat="1"/>
+    <w:lsdException w:name="Intense Emphasis" w:semiHidden="0" w:uiPriority="21" w:unhideWhenUsed="0" w:qFormat="1"/>
+    <w:lsdException w:name="Subtle Reference" w:semiHidden="0" w:uiPriority="31" w:unhideWhenUsed="0" w:qFormat="1"/>
+    <w:lsdException w:name="Intense Reference" w:semiHidden="0" w:uiPriority="32" w:unhideWhenUsed="0" w:qFormat="1"/>
+    <w:lsdException w:name="Book Title" w:semiHidden="0" w:uiPriority="33" w:unhideWhenUsed="0" w:qFormat="1"/>
+    <w:lsdException w:name="Bibliography" w:uiPriority="37"/>
+    <w:lsdException w:name="TOC Heading" w:uiPriority="39" w:qFormat="1"/>
   </w:latentStyles>
   <w:style w:type="paragraph" w:default="1" w:styleId="Normal">
     <w:name w:val="Normal"/>
@@ -3222,6 +2984,483 @@
         <w:ilvl w:val="3"/>
       </w:numPr>
       <w:spacing w:line="240" w:lineRule="auto"/>
+      <w:ind w:left="1440"/>
+      <w:outlineLvl w:val="3"/>
+    </w:pPr>
+  </w:style>
+  <w:style w:type="paragraph" w:styleId="Heading5">
+    <w:name w:val="heading 5"/>
+    <w:basedOn w:val="Normal"/>
+    <w:next w:val="Normal"/>
+    <w:link w:val="Heading5Char"/>
+    <w:uiPriority w:val="9"/>
+    <w:unhideWhenUsed/>
+    <w:qFormat/>
+    <w:rsid w:val="003E2EFD"/>
+    <w:pPr>
+      <w:numPr>
+        <w:numId w:val="5"/>
+      </w:numPr>
+      <w:ind w:left="1418" w:hanging="142"/>
+      <w:outlineLvl w:val="4"/>
+    </w:pPr>
+    <w:rPr>
+      <w:rFonts w:eastAsiaTheme="majorEastAsia" w:cstheme="majorBidi"/>
+    </w:rPr>
+  </w:style>
+  <w:style w:type="character" w:default="1" w:styleId="DefaultParagraphFont">
+    <w:name w:val="Default Paragraph Font"/>
+    <w:uiPriority w:val="1"/>
+    <w:semiHidden/>
+    <w:unhideWhenUsed/>
+  </w:style>
+  <w:style w:type="table" w:default="1" w:styleId="TableNormal">
+    <w:name w:val="Normal Table"/>
+    <w:uiPriority w:val="99"/>
+    <w:semiHidden/>
+    <w:unhideWhenUsed/>
+    <w:tblPr>
+      <w:tblInd w:w="0" w:type="dxa"/>
+      <w:tblCellMar>
+        <w:top w:w="0" w:type="dxa"/>
+        <w:left w:w="108" w:type="dxa"/>
+        <w:bottom w:w="0" w:type="dxa"/>
+        <w:right w:w="108" w:type="dxa"/>
+      </w:tblCellMar>
+    </w:tblPr>
+  </w:style>
+  <w:style w:type="numbering" w:default="1" w:styleId="NoList">
+    <w:name w:val="No List"/>
+    <w:uiPriority w:val="99"/>
+    <w:semiHidden/>
+    <w:unhideWhenUsed/>
+  </w:style>
+  <w:style w:type="character" w:customStyle="1" w:styleId="Heading1Char">
+    <w:name w:val="Heading 1 Char"/>
+    <w:basedOn w:val="DefaultParagraphFont"/>
+    <w:link w:val="Heading1"/>
+    <w:uiPriority w:val="9"/>
+    <w:rsid w:val="001E2E66"/>
+    <w:rPr>
+      <w:rFonts w:eastAsiaTheme="majorEastAsia" w:cstheme="minorHAnsi"/>
+      <w:b/>
+      <w:sz w:val="24"/>
+      <w:szCs w:val="24"/>
+      <w:lang w:val="en-US"/>
+    </w:rPr>
+  </w:style>
+  <w:style w:type="character" w:customStyle="1" w:styleId="Heading2Char">
+    <w:name w:val="Heading 2 Char"/>
+    <w:basedOn w:val="DefaultParagraphFont"/>
+    <w:link w:val="Heading2"/>
+    <w:uiPriority w:val="9"/>
+    <w:rsid w:val="001E2E66"/>
+    <w:rPr>
+      <w:rFonts w:eastAsiaTheme="majorEastAsia" w:cstheme="minorHAnsi"/>
+      <w:sz w:val="24"/>
+      <w:szCs w:val="26"/>
+      <w:lang w:val="en-US"/>
+    </w:rPr>
+  </w:style>
+  <w:style w:type="character" w:customStyle="1" w:styleId="Heading3Char">
+    <w:name w:val="Heading 3 Char"/>
+    <w:basedOn w:val="DefaultParagraphFont"/>
+    <w:link w:val="Heading3"/>
+    <w:uiPriority w:val="9"/>
+    <w:rsid w:val="001E2E66"/>
+    <w:rPr>
+      <w:rFonts w:eastAsiaTheme="majorEastAsia" w:cstheme="minorHAnsi"/>
+      <w:szCs w:val="24"/>
+      <w:lang w:val="en-US"/>
+    </w:rPr>
+  </w:style>
+  <w:style w:type="character" w:customStyle="1" w:styleId="Heading4Char">
+    <w:name w:val="Heading 4 Char"/>
+    <w:basedOn w:val="DefaultParagraphFont"/>
+    <w:link w:val="Heading4"/>
+    <w:uiPriority w:val="9"/>
+    <w:rsid w:val="001E2E66"/>
+    <w:rPr>
+      <w:rFonts w:eastAsiaTheme="majorEastAsia" w:cstheme="minorHAnsi"/>
+      <w:szCs w:val="24"/>
+      <w:lang w:val="en-US"/>
+    </w:rPr>
+  </w:style>
+  <w:style w:type="character" w:customStyle="1" w:styleId="Heading5Char">
+    <w:name w:val="Heading 5 Char"/>
+    <w:basedOn w:val="DefaultParagraphFont"/>
+    <w:link w:val="Heading5"/>
+    <w:uiPriority w:val="9"/>
+    <w:rsid w:val="003E2EFD"/>
+    <w:rPr>
+      <w:rFonts w:eastAsiaTheme="majorEastAsia" w:cstheme="majorBidi"/>
+      <w:lang w:val="en-US"/>
+    </w:rPr>
+  </w:style>
+  <w:style w:type="paragraph" w:styleId="Title">
+    <w:name w:val="Title"/>
+    <w:basedOn w:val="Normal"/>
+    <w:next w:val="Normal"/>
+    <w:link w:val="TitleChar"/>
+    <w:uiPriority w:val="10"/>
+    <w:qFormat/>
+    <w:rsid w:val="001E2E66"/>
+    <w:pPr>
+      <w:spacing w:line="240" w:lineRule="auto"/>
+      <w:contextualSpacing/>
+      <w:jc w:val="center"/>
+    </w:pPr>
+    <w:rPr>
+      <w:rFonts w:eastAsiaTheme="majorEastAsia" w:cstheme="minorHAnsi"/>
+      <w:b/>
+      <w:spacing w:val="-10"/>
+      <w:kern w:val="28"/>
+      <w:sz w:val="36"/>
+      <w:szCs w:val="56"/>
+    </w:rPr>
+  </w:style>
+  <w:style w:type="character" w:customStyle="1" w:styleId="TitleChar">
+    <w:name w:val="Title Char"/>
+    <w:basedOn w:val="DefaultParagraphFont"/>
+    <w:link w:val="Title"/>
+    <w:uiPriority w:val="10"/>
+    <w:rsid w:val="001E2E66"/>
+    <w:rPr>
+      <w:rFonts w:eastAsiaTheme="majorEastAsia" w:cstheme="minorHAnsi"/>
+      <w:b/>
+      <w:spacing w:val="-10"/>
+      <w:kern w:val="28"/>
+      <w:sz w:val="36"/>
+      <w:szCs w:val="56"/>
+      <w:lang w:val="en-US"/>
+    </w:rPr>
+  </w:style>
+  <w:style w:type="paragraph" w:styleId="BalloonText">
+    <w:name w:val="Balloon Text"/>
+    <w:basedOn w:val="Normal"/>
+    <w:link w:val="BalloonTextChar"/>
+    <w:uiPriority w:val="99"/>
+    <w:semiHidden/>
+    <w:unhideWhenUsed/>
+    <w:rsid w:val="00454362"/>
+    <w:pPr>
+      <w:spacing w:line="240" w:lineRule="auto"/>
+    </w:pPr>
+    <w:rPr>
+      <w:rFonts w:ascii="Segoe UI" w:hAnsi="Segoe UI" w:cs="Segoe UI"/>
+      <w:sz w:val="18"/>
+      <w:szCs w:val="18"/>
+    </w:rPr>
+  </w:style>
+  <w:style w:type="character" w:customStyle="1" w:styleId="BalloonTextChar">
+    <w:name w:val="Balloon Text Char"/>
+    <w:basedOn w:val="DefaultParagraphFont"/>
+    <w:link w:val="BalloonText"/>
+    <w:uiPriority w:val="99"/>
+    <w:semiHidden/>
+    <w:rsid w:val="00454362"/>
+    <w:rPr>
+      <w:rFonts w:ascii="Segoe UI" w:hAnsi="Segoe UI" w:cs="Segoe UI"/>
+      <w:sz w:val="18"/>
+      <w:szCs w:val="18"/>
+      <w:lang w:val="en-US"/>
+    </w:rPr>
+  </w:style>
+  <w:style w:type="paragraph" w:styleId="Subtitle">
+    <w:name w:val="Subtitle"/>
+    <w:basedOn w:val="Normal"/>
+    <w:next w:val="Normal"/>
+    <w:link w:val="SubtitleChar"/>
+    <w:uiPriority w:val="11"/>
+    <w:qFormat/>
+    <w:rsid w:val="009042B2"/>
+    <w:pPr>
+      <w:numPr>
+        <w:ilvl w:val="1"/>
+      </w:numPr>
+      <w:spacing w:after="160"/>
+    </w:pPr>
+    <w:rPr>
+      <w:rFonts w:eastAsiaTheme="minorEastAsia"/>
+      <w:color w:val="5A5A5A" w:themeColor="text1" w:themeTint="A5"/>
+      <w:spacing w:val="15"/>
+    </w:rPr>
+  </w:style>
+  <w:style w:type="character" w:customStyle="1" w:styleId="SubtitleChar">
+    <w:name w:val="Subtitle Char"/>
+    <w:basedOn w:val="DefaultParagraphFont"/>
+    <w:link w:val="Subtitle"/>
+    <w:uiPriority w:val="11"/>
+    <w:rsid w:val="009042B2"/>
+    <w:rPr>
+      <w:rFonts w:eastAsiaTheme="minorEastAsia"/>
+      <w:color w:val="5A5A5A" w:themeColor="text1" w:themeTint="A5"/>
+      <w:spacing w:val="15"/>
+      <w:lang w:val="en-US"/>
+    </w:rPr>
+  </w:style>
+  <w:style w:type="paragraph" w:styleId="ListParagraph">
+    <w:name w:val="List Paragraph"/>
+    <w:basedOn w:val="Normal"/>
+    <w:uiPriority w:val="34"/>
+    <w:qFormat/>
+    <w:rsid w:val="00F7111D"/>
+    <w:pPr>
+      <w:ind w:left="720"/>
+      <w:contextualSpacing/>
+    </w:pPr>
+  </w:style>
+</w:styles>
+</file>
+
+<file path=word/stylesWithEffects.xml><?xml version="1.0" encoding="utf-8"?>
+<w:styles xmlns:wpc="http://schemas.microsoft.com/office/word/2010/wordprocessingCanvas" xmlns:mc="http://schemas.openxmlformats.org/markup-compatibility/2006" xmlns:o="urn:schemas-microsoft-com:office:office" xmlns:r="http://schemas.openxmlformats.org/officeDocument/2006/relationships" xmlns:m="http://schemas.openxmlformats.org/officeDocument/2006/math" xmlns:v="urn:schemas-microsoft-com:vml" xmlns:wp14="http://schemas.microsoft.com/office/word/2010/wordprocessingDrawing" xmlns:wp="http://schemas.openxmlformats.org/drawingml/2006/wordprocessingDrawing" xmlns:w10="urn:schemas-microsoft-com:office:word" xmlns:w="http://schemas.openxmlformats.org/wordprocessingml/2006/main" xmlns:w14="http://schemas.microsoft.com/office/word/2010/wordml" xmlns:wpg="http://schemas.microsoft.com/office/word/2010/wordprocessingGroup" xmlns:wpi="http://schemas.microsoft.com/office/word/2010/wordprocessingInk" xmlns:wne="http://schemas.microsoft.com/office/word/2006/wordml" xmlns:wps="http://schemas.microsoft.com/office/word/2010/wordprocessingShape" mc:Ignorable="w14 wp14">
+  <w:docDefaults>
+    <w:rPrDefault>
+      <w:rPr>
+        <w:rFonts w:asciiTheme="minorHAnsi" w:eastAsiaTheme="minorHAnsi" w:hAnsiTheme="minorHAnsi" w:cstheme="minorBidi"/>
+        <w:sz w:val="22"/>
+        <w:szCs w:val="22"/>
+        <w:lang w:val="bg-BG" w:eastAsia="en-US" w:bidi="ar-SA"/>
+      </w:rPr>
+    </w:rPrDefault>
+    <w:pPrDefault>
+      <w:pPr>
+        <w:spacing w:after="160" w:line="259" w:lineRule="auto"/>
+      </w:pPr>
+    </w:pPrDefault>
+  </w:docDefaults>
+  <w:latentStyles w:defLockedState="0" w:defUIPriority="99" w:defSemiHidden="1" w:defUnhideWhenUsed="1" w:defQFormat="0" w:count="267">
+    <w:lsdException w:name="Normal" w:semiHidden="0" w:uiPriority="0" w:unhideWhenUsed="0" w:qFormat="1"/>
+    <w:lsdException w:name="heading 1" w:semiHidden="0" w:uiPriority="9" w:unhideWhenUsed="0" w:qFormat="1"/>
+    <w:lsdException w:name="heading 2" w:uiPriority="9" w:qFormat="1"/>
+    <w:lsdException w:name="heading 3" w:uiPriority="9" w:qFormat="1"/>
+    <w:lsdException w:name="heading 4" w:uiPriority="9" w:qFormat="1"/>
+    <w:lsdException w:name="heading 5" w:uiPriority="9" w:qFormat="1"/>
+    <w:lsdException w:name="heading 6" w:uiPriority="9" w:qFormat="1"/>
+    <w:lsdException w:name="heading 7" w:uiPriority="9" w:qFormat="1"/>
+    <w:lsdException w:name="heading 8" w:uiPriority="9" w:qFormat="1"/>
+    <w:lsdException w:name="heading 9" w:uiPriority="9" w:qFormat="1"/>
+    <w:lsdException w:name="toc 1" w:uiPriority="39"/>
+    <w:lsdException w:name="toc 2" w:uiPriority="39"/>
+    <w:lsdException w:name="toc 3" w:uiPriority="39"/>
+    <w:lsdException w:name="toc 4" w:uiPriority="39"/>
+    <w:lsdException w:name="toc 5" w:uiPriority="39"/>
+    <w:lsdException w:name="toc 6" w:uiPriority="39"/>
+    <w:lsdException w:name="toc 7" w:uiPriority="39"/>
+    <w:lsdException w:name="toc 8" w:uiPriority="39"/>
+    <w:lsdException w:name="toc 9" w:uiPriority="39"/>
+    <w:lsdException w:name="caption" w:uiPriority="35" w:qFormat="1"/>
+    <w:lsdException w:name="Title" w:semiHidden="0" w:uiPriority="10" w:unhideWhenUsed="0" w:qFormat="1"/>
+    <w:lsdException w:name="Default Paragraph Font" w:uiPriority="1"/>
+    <w:lsdException w:name="Subtitle" w:semiHidden="0" w:uiPriority="11" w:unhideWhenUsed="0" w:qFormat="1"/>
+    <w:lsdException w:name="Strong" w:semiHidden="0" w:uiPriority="22" w:unhideWhenUsed="0" w:qFormat="1"/>
+    <w:lsdException w:name="Emphasis" w:semiHidden="0" w:uiPriority="20" w:unhideWhenUsed="0" w:qFormat="1"/>
+    <w:lsdException w:name="Table Grid" w:semiHidden="0" w:uiPriority="39" w:unhideWhenUsed="0"/>
+    <w:lsdException w:name="Placeholder Text" w:unhideWhenUsed="0"/>
+    <w:lsdException w:name="No Spacing" w:semiHidden="0" w:uiPriority="1" w:unhideWhenUsed="0" w:qFormat="1"/>
+    <w:lsdException w:name="Light Shading" w:semiHidden="0" w:uiPriority="60" w:unhideWhenUsed="0"/>
+    <w:lsdException w:name="Light List" w:semiHidden="0" w:uiPriority="61" w:unhideWhenUsed="0"/>
+    <w:lsdException w:name="Light Grid" w:semiHidden="0" w:uiPriority="62" w:unhideWhenUsed="0"/>
+    <w:lsdException w:name="Medium Shading 1" w:semiHidden="0" w:uiPriority="63" w:unhideWhenUsed="0"/>
+    <w:lsdException w:name="Medium Shading 2" w:semiHidden="0" w:uiPriority="64" w:unhideWhenUsed="0"/>
+    <w:lsdException w:name="Medium List 1" w:semiHidden="0" w:uiPriority="65" w:unhideWhenUsed="0"/>
+    <w:lsdException w:name="Medium List 2" w:semiHidden="0" w:uiPriority="66" w:unhideWhenUsed="0"/>
+    <w:lsdException w:name="Medium Grid 1" w:semiHidden="0" w:uiPriority="67" w:unhideWhenUsed="0"/>
+    <w:lsdException w:name="Medium Grid 2" w:semiHidden="0" w:uiPriority="68" w:unhideWhenUsed="0"/>
+    <w:lsdException w:name="Medium Grid 3" w:semiHidden="0" w:uiPriority="69" w:unhideWhenUsed="0"/>
+    <w:lsdException w:name="Dark List" w:semiHidden="0" w:uiPriority="70" w:unhideWhenUsed="0"/>
+    <w:lsdException w:name="Colorful Shading" w:semiHidden="0" w:uiPriority="71" w:unhideWhenUsed="0"/>
+    <w:lsdException w:name="Colorful List" w:semiHidden="0" w:uiPriority="72" w:unhideWhenUsed="0"/>
+    <w:lsdException w:name="Colorful Grid" w:semiHidden="0" w:uiPriority="73" w:unhideWhenUsed="0"/>
+    <w:lsdException w:name="Light Shading Accent 1" w:semiHidden="0" w:uiPriority="60" w:unhideWhenUsed="0"/>
+    <w:lsdException w:name="Light List Accent 1" w:semiHidden="0" w:uiPriority="61" w:unhideWhenUsed="0"/>
+    <w:lsdException w:name="Light Grid Accent 1" w:semiHidden="0" w:uiPriority="62" w:unhideWhenUsed="0"/>
+    <w:lsdException w:name="Medium Shading 1 Accent 1" w:semiHidden="0" w:uiPriority="63" w:unhideWhenUsed="0"/>
+    <w:lsdException w:name="Medium Shading 2 Accent 1" w:semiHidden="0" w:uiPriority="64" w:unhideWhenUsed="0"/>
+    <w:lsdException w:name="Medium List 1 Accent 1" w:semiHidden="0" w:uiPriority="65" w:unhideWhenUsed="0"/>
+    <w:lsdException w:name="Revision" w:unhideWhenUsed="0"/>
+    <w:lsdException w:name="List Paragraph" w:semiHidden="0" w:uiPriority="34" w:unhideWhenUsed="0" w:qFormat="1"/>
+    <w:lsdException w:name="Quote" w:semiHidden="0" w:uiPriority="29" w:unhideWhenUsed="0" w:qFormat="1"/>
+    <w:lsdException w:name="Intense Quote" w:semiHidden="0" w:uiPriority="30" w:unhideWhenUsed="0" w:qFormat="1"/>
+    <w:lsdException w:name="Medium List 2 Accent 1" w:semiHidden="0" w:uiPriority="66" w:unhideWhenUsed="0"/>
+    <w:lsdException w:name="Medium Grid 1 Accent 1" w:semiHidden="0" w:uiPriority="67" w:unhideWhenUsed="0"/>
+    <w:lsdException w:name="Medium Grid 2 Accent 1" w:semiHidden="0" w:uiPriority="68" w:unhideWhenUsed="0"/>
+    <w:lsdException w:name="Medium Grid 3 Accent 1" w:semiHidden="0" w:uiPriority="69" w:unhideWhenUsed="0"/>
+    <w:lsdException w:name="Dark List Accent 1" w:semiHidden="0" w:uiPriority="70" w:unhideWhenUsed="0"/>
+    <w:lsdException w:name="Colorful Shading Accent 1" w:semiHidden="0" w:uiPriority="71" w:unhideWhenUsed="0"/>
+    <w:lsdException w:name="Colorful List Accent 1" w:semiHidden="0" w:uiPriority="72" w:unhideWhenUsed="0"/>
+    <w:lsdException w:name="Colorful Grid Accent 1" w:semiHidden="0" w:uiPriority="73" w:unhideWhenUsed="0"/>
+    <w:lsdException w:name="Light Shading Accent 2" w:semiHidden="0" w:uiPriority="60" w:unhideWhenUsed="0"/>
+    <w:lsdException w:name="Light List Accent 2" w:semiHidden="0" w:uiPriority="61" w:unhideWhenUsed="0"/>
+    <w:lsdException w:name="Light Grid Accent 2" w:semiHidden="0" w:uiPriority="62" w:unhideWhenUsed="0"/>
+    <w:lsdException w:name="Medium Shading 1 Accent 2" w:semiHidden="0" w:uiPriority="63" w:unhideWhenUsed="0"/>
+    <w:lsdException w:name="Medium Shading 2 Accent 2" w:semiHidden="0" w:uiPriority="64" w:unhideWhenUsed="0"/>
+    <w:lsdException w:name="Medium List 1 Accent 2" w:semiHidden="0" w:uiPriority="65" w:unhideWhenUsed="0"/>
+    <w:lsdException w:name="Medium List 2 Accent 2" w:semiHidden="0" w:uiPriority="66" w:unhideWhenUsed="0"/>
+    <w:lsdException w:name="Medium Grid 1 Accent 2" w:semiHidden="0" w:uiPriority="67" w:unhideWhenUsed="0"/>
+    <w:lsdException w:name="Medium Grid 2 Accent 2" w:semiHidden="0" w:uiPriority="68" w:unhideWhenUsed="0"/>
+    <w:lsdException w:name="Medium Grid 3 Accent 2" w:semiHidden="0" w:uiPriority="69" w:unhideWhenUsed="0"/>
+    <w:lsdException w:name="Dark List Accent 2" w:semiHidden="0" w:uiPriority="70" w:unhideWhenUsed="0"/>
+    <w:lsdException w:name="Colorful Shading Accent 2" w:semiHidden="0" w:uiPriority="71" w:unhideWhenUsed="0"/>
+    <w:lsdException w:name="Colorful List Accent 2" w:semiHidden="0" w:uiPriority="72" w:unhideWhenUsed="0"/>
+    <w:lsdException w:name="Colorful Grid Accent 2" w:semiHidden="0" w:uiPriority="73" w:unhideWhenUsed="0"/>
+    <w:lsdException w:name="Light Shading Accent 3" w:semiHidden="0" w:uiPriority="60" w:unhideWhenUsed="0"/>
+    <w:lsdException w:name="Light List Accent 3" w:semiHidden="0" w:uiPriority="61" w:unhideWhenUsed="0"/>
+    <w:lsdException w:name="Light Grid Accent 3" w:semiHidden="0" w:uiPriority="62" w:unhideWhenUsed="0"/>
+    <w:lsdException w:name="Medium Shading 1 Accent 3" w:semiHidden="0" w:uiPriority="63" w:unhideWhenUsed="0"/>
+    <w:lsdException w:name="Medium Shading 2 Accent 3" w:semiHidden="0" w:uiPriority="64" w:unhideWhenUsed="0"/>
+    <w:lsdException w:name="Medium List 1 Accent 3" w:semiHidden="0" w:uiPriority="65" w:unhideWhenUsed="0"/>
+    <w:lsdException w:name="Medium List 2 Accent 3" w:semiHidden="0" w:uiPriority="66" w:unhideWhenUsed="0"/>
+    <w:lsdException w:name="Medium Grid 1 Accent 3" w:semiHidden="0" w:uiPriority="67" w:unhideWhenUsed="0"/>
+    <w:lsdException w:name="Medium Grid 2 Accent 3" w:semiHidden="0" w:uiPriority="68" w:unhideWhenUsed="0"/>
+    <w:lsdException w:name="Medium Grid 3 Accent 3" w:semiHidden="0" w:uiPriority="69" w:unhideWhenUsed="0"/>
+    <w:lsdException w:name="Dark List Accent 3" w:semiHidden="0" w:uiPriority="70" w:unhideWhenUsed="0"/>
+    <w:lsdException w:name="Colorful Shading Accent 3" w:semiHidden="0" w:uiPriority="71" w:unhideWhenUsed="0"/>
+    <w:lsdException w:name="Colorful List Accent 3" w:semiHidden="0" w:uiPriority="72" w:unhideWhenUsed="0"/>
+    <w:lsdException w:name="Colorful Grid Accent 3" w:semiHidden="0" w:uiPriority="73" w:unhideWhenUsed="0"/>
+    <w:lsdException w:name="Light Shading Accent 4" w:semiHidden="0" w:uiPriority="60" w:unhideWhenUsed="0"/>
+    <w:lsdException w:name="Light List Accent 4" w:semiHidden="0" w:uiPriority="61" w:unhideWhenUsed="0"/>
+    <w:lsdException w:name="Light Grid Accent 4" w:semiHidden="0" w:uiPriority="62" w:unhideWhenUsed="0"/>
+    <w:lsdException w:name="Medium Shading 1 Accent 4" w:semiHidden="0" w:uiPriority="63" w:unhideWhenUsed="0"/>
+    <w:lsdException w:name="Medium Shading 2 Accent 4" w:semiHidden="0" w:uiPriority="64" w:unhideWhenUsed="0"/>
+    <w:lsdException w:name="Medium List 1 Accent 4" w:semiHidden="0" w:uiPriority="65" w:unhideWhenUsed="0"/>
+    <w:lsdException w:name="Medium List 2 Accent 4" w:semiHidden="0" w:uiPriority="66" w:unhideWhenUsed="0"/>
+    <w:lsdException w:name="Medium Grid 1 Accent 4" w:semiHidden="0" w:uiPriority="67" w:unhideWhenUsed="0"/>
+    <w:lsdException w:name="Medium Grid 2 Accent 4" w:semiHidden="0" w:uiPriority="68" w:unhideWhenUsed="0"/>
+    <w:lsdException w:name="Medium Grid 3 Accent 4" w:semiHidden="0" w:uiPriority="69" w:unhideWhenUsed="0"/>
+    <w:lsdException w:name="Dark List Accent 4" w:semiHidden="0" w:uiPriority="70" w:unhideWhenUsed="0"/>
+    <w:lsdException w:name="Colorful Shading Accent 4" w:semiHidden="0" w:uiPriority="71" w:unhideWhenUsed="0"/>
+    <w:lsdException w:name="Colorful List Accent 4" w:semiHidden="0" w:uiPriority="72" w:unhideWhenUsed="0"/>
+    <w:lsdException w:name="Colorful Grid Accent 4" w:semiHidden="0" w:uiPriority="73" w:unhideWhenUsed="0"/>
+    <w:lsdException w:name="Light Shading Accent 5" w:semiHidden="0" w:uiPriority="60" w:unhideWhenUsed="0"/>
+    <w:lsdException w:name="Light List Accent 5" w:semiHidden="0" w:uiPriority="61" w:unhideWhenUsed="0"/>
+    <w:lsdException w:name="Light Grid Accent 5" w:semiHidden="0" w:uiPriority="62" w:unhideWhenUsed="0"/>
+    <w:lsdException w:name="Medium Shading 1 Accent 5" w:semiHidden="0" w:uiPriority="63" w:unhideWhenUsed="0"/>
+    <w:lsdException w:name="Medium Shading 2 Accent 5" w:semiHidden="0" w:uiPriority="64" w:unhideWhenUsed="0"/>
+    <w:lsdException w:name="Medium List 1 Accent 5" w:semiHidden="0" w:uiPriority="65" w:unhideWhenUsed="0"/>
+    <w:lsdException w:name="Medium List 2 Accent 5" w:semiHidden="0" w:uiPriority="66" w:unhideWhenUsed="0"/>
+    <w:lsdException w:name="Medium Grid 1 Accent 5" w:semiHidden="0" w:uiPriority="67" w:unhideWhenUsed="0"/>
+    <w:lsdException w:name="Medium Grid 2 Accent 5" w:semiHidden="0" w:uiPriority="68" w:unhideWhenUsed="0"/>
+    <w:lsdException w:name="Medium Grid 3 Accent 5" w:semiHidden="0" w:uiPriority="69" w:unhideWhenUsed="0"/>
+    <w:lsdException w:name="Dark List Accent 5" w:semiHidden="0" w:uiPriority="70" w:unhideWhenUsed="0"/>
+    <w:lsdException w:name="Colorful Shading Accent 5" w:semiHidden="0" w:uiPriority="71" w:unhideWhenUsed="0"/>
+    <w:lsdException w:name="Colorful List Accent 5" w:semiHidden="0" w:uiPriority="72" w:unhideWhenUsed="0"/>
+    <w:lsdException w:name="Colorful Grid Accent 5" w:semiHidden="0" w:uiPriority="73" w:unhideWhenUsed="0"/>
+    <w:lsdException w:name="Light Shading Accent 6" w:semiHidden="0" w:uiPriority="60" w:unhideWhenUsed="0"/>
+    <w:lsdException w:name="Light List Accent 6" w:semiHidden="0" w:uiPriority="61" w:unhideWhenUsed="0"/>
+    <w:lsdException w:name="Light Grid Accent 6" w:semiHidden="0" w:uiPriority="62" w:unhideWhenUsed="0"/>
+    <w:lsdException w:name="Medium Shading 1 Accent 6" w:semiHidden="0" w:uiPriority="63" w:unhideWhenUsed="0"/>
+    <w:lsdException w:name="Medium Shading 2 Accent 6" w:semiHidden="0" w:uiPriority="64" w:unhideWhenUsed="0"/>
+    <w:lsdException w:name="Medium List 1 Accent 6" w:semiHidden="0" w:uiPriority="65" w:unhideWhenUsed="0"/>
+    <w:lsdException w:name="Medium List 2 Accent 6" w:semiHidden="0" w:uiPriority="66" w:unhideWhenUsed="0"/>
+    <w:lsdException w:name="Medium Grid 1 Accent 6" w:semiHidden="0" w:uiPriority="67" w:unhideWhenUsed="0"/>
+    <w:lsdException w:name="Medium Grid 2 Accent 6" w:semiHidden="0" w:uiPriority="68" w:unhideWhenUsed="0"/>
+    <w:lsdException w:name="Medium Grid 3 Accent 6" w:semiHidden="0" w:uiPriority="69" w:unhideWhenUsed="0"/>
+    <w:lsdException w:name="Dark List Accent 6" w:semiHidden="0" w:uiPriority="70" w:unhideWhenUsed="0"/>
+    <w:lsdException w:name="Colorful Shading Accent 6" w:semiHidden="0" w:uiPriority="71" w:unhideWhenUsed="0"/>
+    <w:lsdException w:name="Colorful List Accent 6" w:semiHidden="0" w:uiPriority="72" w:unhideWhenUsed="0"/>
+    <w:lsdException w:name="Colorful Grid Accent 6" w:semiHidden="0" w:uiPriority="73" w:unhideWhenUsed="0"/>
+    <w:lsdException w:name="Subtle Emphasis" w:semiHidden="0" w:uiPriority="19" w:unhideWhenUsed="0" w:qFormat="1"/>
+    <w:lsdException w:name="Intense Emphasis" w:semiHidden="0" w:uiPriority="21" w:unhideWhenUsed="0" w:qFormat="1"/>
+    <w:lsdException w:name="Subtle Reference" w:semiHidden="0" w:uiPriority="31" w:unhideWhenUsed="0" w:qFormat="1"/>
+    <w:lsdException w:name="Intense Reference" w:semiHidden="0" w:uiPriority="32" w:unhideWhenUsed="0" w:qFormat="1"/>
+    <w:lsdException w:name="Book Title" w:semiHidden="0" w:uiPriority="33" w:unhideWhenUsed="0" w:qFormat="1"/>
+    <w:lsdException w:name="Bibliography" w:uiPriority="37"/>
+    <w:lsdException w:name="TOC Heading" w:uiPriority="39" w:qFormat="1"/>
+  </w:latentStyles>
+  <w:style w:type="paragraph" w:default="1" w:styleId="Normal">
+    <w:name w:val="Normal"/>
+    <w:qFormat/>
+    <w:rsid w:val="003E2EFD"/>
+    <w:pPr>
+      <w:spacing w:after="0"/>
+    </w:pPr>
+    <w:rPr>
+      <w:lang w:val="en-US"/>
+    </w:rPr>
+  </w:style>
+  <w:style w:type="paragraph" w:styleId="Heading1">
+    <w:name w:val="heading 1"/>
+    <w:basedOn w:val="Normal"/>
+    <w:next w:val="Normal"/>
+    <w:link w:val="Heading1Char"/>
+    <w:uiPriority w:val="9"/>
+    <w:qFormat/>
+    <w:rsid w:val="001E2E66"/>
+    <w:pPr>
+      <w:numPr>
+        <w:numId w:val="4"/>
+      </w:numPr>
+      <w:spacing w:before="240"/>
+      <w:outlineLvl w:val="0"/>
+    </w:pPr>
+    <w:rPr>
+      <w:rFonts w:eastAsiaTheme="majorEastAsia" w:cstheme="minorHAnsi"/>
+      <w:b/>
+      <w:sz w:val="24"/>
+      <w:szCs w:val="24"/>
+    </w:rPr>
+  </w:style>
+  <w:style w:type="paragraph" w:styleId="Heading2">
+    <w:name w:val="heading 2"/>
+    <w:basedOn w:val="Normal"/>
+    <w:next w:val="Normal"/>
+    <w:link w:val="Heading2Char"/>
+    <w:uiPriority w:val="9"/>
+    <w:unhideWhenUsed/>
+    <w:qFormat/>
+    <w:rsid w:val="001E2E66"/>
+    <w:pPr>
+      <w:numPr>
+        <w:ilvl w:val="1"/>
+        <w:numId w:val="4"/>
+      </w:numPr>
+      <w:spacing w:before="120" w:line="240" w:lineRule="auto"/>
+      <w:outlineLvl w:val="1"/>
+    </w:pPr>
+    <w:rPr>
+      <w:rFonts w:eastAsiaTheme="majorEastAsia" w:cstheme="minorHAnsi"/>
+      <w:sz w:val="24"/>
+      <w:szCs w:val="26"/>
+    </w:rPr>
+  </w:style>
+  <w:style w:type="paragraph" w:styleId="Heading3">
+    <w:name w:val="heading 3"/>
+    <w:basedOn w:val="Normal"/>
+    <w:next w:val="Normal"/>
+    <w:link w:val="Heading3Char"/>
+    <w:uiPriority w:val="9"/>
+    <w:unhideWhenUsed/>
+    <w:qFormat/>
+    <w:rsid w:val="001E2E66"/>
+    <w:pPr>
+      <w:numPr>
+        <w:ilvl w:val="2"/>
+        <w:numId w:val="4"/>
+      </w:numPr>
+      <w:outlineLvl w:val="2"/>
+    </w:pPr>
+    <w:rPr>
+      <w:rFonts w:eastAsiaTheme="majorEastAsia" w:cstheme="minorHAnsi"/>
+      <w:szCs w:val="24"/>
+    </w:rPr>
+  </w:style>
+  <w:style w:type="paragraph" w:styleId="Heading4">
+    <w:name w:val="heading 4"/>
+    <w:basedOn w:val="Heading3"/>
+    <w:next w:val="Normal"/>
+    <w:link w:val="Heading4Char"/>
+    <w:uiPriority w:val="9"/>
+    <w:unhideWhenUsed/>
+    <w:qFormat/>
+    <w:rsid w:val="001E2E66"/>
+    <w:pPr>
+      <w:numPr>
+        <w:ilvl w:val="3"/>
+      </w:numPr>
+      <w:spacing w:line="240" w:lineRule="auto"/>
+      <w:ind w:left="1440"/>
       <w:outlineLvl w:val="3"/>
     </w:pPr>
   </w:style>
@@ -3739,7 +3978,7 @@
   <a:extraClrSchemeLst/>
   <a:extLst>
     <a:ext uri="{05A4C25C-085E-4340-85A3-A5531E510DB2}">
-      <thm15:themeFamily xmlns:thm15="http://schemas.microsoft.com/office/thememl/2012/main" name="Office Theme" id="{62F939B6-93AF-4DB8-9C6B-D6C7DFDC589F}" vid="{4A3C46E8-61CC-4603-A589-7422A47A8E4A}"/>
+      <thm15:themeFamily xmlns:thm15="http://schemas.microsoft.com/office/thememl/2012/main" xmlns="" name="Office Theme" id="{62F939B6-93AF-4DB8-9C6B-D6C7DFDC589F}" vid="{4A3C46E8-61CC-4603-A589-7422A47A8E4A}"/>
     </a:ext>
   </a:extLst>
 </a:theme>
@@ -3750,7 +3989,7 @@
 </file>
 
 <file path=customXml/itemProps1.xml><?xml version="1.0" encoding="utf-8"?>
-<ds:datastoreItem xmlns:ds="http://schemas.openxmlformats.org/officeDocument/2006/customXml" ds:itemID="{F5DB9B88-B448-4ACE-97E7-BAE6CA5763AA}">
+<ds:datastoreItem xmlns:ds="http://schemas.openxmlformats.org/officeDocument/2006/customXml" ds:itemID="{E73AEC13-1E05-46F0-9A8B-94D9B34FDE00}">
   <ds:schemaRefs>
     <ds:schemaRef ds:uri="http://schemas.openxmlformats.org/officeDocument/2006/bibliography"/>
   </ds:schemaRefs>

</xml_diff>

<commit_message>
Migrating Bootstrap&JQuery to new version and implementing Paging
</commit_message>
<xml_diff>
--- a/E-Mail-Applications manager.docx
+++ b/E-Mail-Applications manager.docx
@@ -1095,40 +1095,45 @@
       <w:pPr>
         <w:pStyle w:val="Heading5"/>
       </w:pPr>
+      <w:r>
+        <w:t>Subject</w:t>
+      </w:r>
+    </w:p>
+    <w:p>
+      <w:pPr>
+        <w:pStyle w:val="Heading5"/>
+      </w:pPr>
+      <w:r>
+        <w:t>Status</w:t>
+      </w:r>
+    </w:p>
+    <w:p>
+      <w:pPr>
+        <w:pStyle w:val="Heading5"/>
+      </w:pPr>
+      <w:r>
+        <w:t>Icon indicating if there any attachments</w:t>
+      </w:r>
+    </w:p>
+    <w:p>
+      <w:pPr>
+        <w:pStyle w:val="Heading5"/>
+        <w:rPr>
+          <w:highlight w:val="red"/>
+        </w:rPr>
+      </w:pPr>
+      <w:r>
+        <w:rPr>
+          <w:highlight w:val="red"/>
+        </w:rPr>
+        <w:t>List new emails</w:t>
+      </w:r>
+    </w:p>
+    <w:p>
+      <w:pPr>
+        <w:pStyle w:val="Heading5"/>
+      </w:pPr>
       <w:bookmarkStart w:id="0" w:name="_GoBack"/>
-      <w:bookmarkEnd w:id="0"/>
-      <w:r>
-        <w:t>Subject</w:t>
-      </w:r>
-    </w:p>
-    <w:p>
-      <w:pPr>
-        <w:pStyle w:val="Heading5"/>
-      </w:pPr>
-      <w:r>
-        <w:t>Status</w:t>
-      </w:r>
-    </w:p>
-    <w:p>
-      <w:pPr>
-        <w:pStyle w:val="Heading5"/>
-      </w:pPr>
-      <w:r>
-        <w:t>Icon indicating if there any attachments</w:t>
-      </w:r>
-    </w:p>
-    <w:p>
-      <w:pPr>
-        <w:pStyle w:val="Heading5"/>
-      </w:pPr>
-      <w:r>
-        <w:t>List new emails</w:t>
-      </w:r>
-    </w:p>
-    <w:p>
-      <w:pPr>
-        <w:pStyle w:val="Heading5"/>
-      </w:pPr>
       <w:r>
         <w:t xml:space="preserve">Email preview button – showing email preview </w:t>
       </w:r>
@@ -1138,6 +1143,7 @@
       </w:r>
       <w:proofErr w:type="spellEnd"/>
     </w:p>
+    <w:bookmarkEnd w:id="0"/>
     <w:p>
       <w:pPr>
         <w:pStyle w:val="Heading4"/>
@@ -2428,7 +2434,7 @@
       <w:lvlText w:val="o"/>
       <w:lvlJc w:val="left"/>
       <w:pPr>
-        <w:ind w:left="720" w:hanging="360"/>
+        <w:ind w:left="1637" w:hanging="360"/>
       </w:pPr>
       <w:rPr>
         <w:rFonts w:ascii="Courier New" w:hAnsi="Courier New" w:cs="Courier New" w:hint="default"/>
@@ -3978,7 +3984,7 @@
   <a:extraClrSchemeLst/>
   <a:extLst>
     <a:ext uri="{05A4C25C-085E-4340-85A3-A5531E510DB2}">
-      <thm15:themeFamily xmlns:thm15="http://schemas.microsoft.com/office/thememl/2012/main" xmlns="" name="Office Theme" id="{62F939B6-93AF-4DB8-9C6B-D6C7DFDC589F}" vid="{4A3C46E8-61CC-4603-A589-7422A47A8E4A}"/>
+      <thm15:themeFamily xmlns="" xmlns:thm15="http://schemas.microsoft.com/office/thememl/2012/main" name="Office Theme" id="{62F939B6-93AF-4DB8-9C6B-D6C7DFDC589F}" vid="{4A3C46E8-61CC-4603-A589-7422A47A8E4A}"/>
     </a:ext>
   </a:extLst>
 </a:theme>
@@ -3989,7 +3995,7 @@
 </file>
 
 <file path=customXml/itemProps1.xml><?xml version="1.0" encoding="utf-8"?>
-<ds:datastoreItem xmlns:ds="http://schemas.openxmlformats.org/officeDocument/2006/customXml" ds:itemID="{E73AEC13-1E05-46F0-9A8B-94D9B34FDE00}">
+<ds:datastoreItem xmlns:ds="http://schemas.openxmlformats.org/officeDocument/2006/customXml" ds:itemID="{92F6C285-A45A-420D-BD8E-529488694BC6}">
   <ds:schemaRefs>
     <ds:schemaRef ds:uri="http://schemas.openxmlformats.org/officeDocument/2006/bibliography"/>
   </ds:schemaRefs>

</xml_diff>

<commit_message>
Starting version with Kendo on MSSQL
</commit_message>
<xml_diff>
--- a/E-Mail-Applications manager.docx
+++ b/E-Mail-Applications manager.docx
@@ -1133,86 +1133,92 @@
       <w:pPr>
         <w:pStyle w:val="Heading5"/>
       </w:pPr>
+      <w:r>
+        <w:t xml:space="preserve">Email preview button – showing email preview </w:t>
+      </w:r>
+      <w:proofErr w:type="spellStart"/>
+      <w:r>
+        <w:t>onClick</w:t>
+      </w:r>
+      <w:proofErr w:type="spellEnd"/>
+    </w:p>
+    <w:p>
+      <w:pPr>
+        <w:pStyle w:val="Heading4"/>
+      </w:pPr>
+      <w:r>
+        <w:t>Actions</w:t>
+      </w:r>
+    </w:p>
+    <w:p>
+      <w:pPr>
+        <w:pStyle w:val="Heading5"/>
+      </w:pPr>
+      <w:r>
+        <w:t xml:space="preserve"> All mails: option to mark specific email as not valid</w:t>
+      </w:r>
+    </w:p>
+    <w:p>
+      <w:pPr>
+        <w:pStyle w:val="Heading5"/>
+      </w:pPr>
+      <w:r>
+        <w:t xml:space="preserve"> Mails marked as “not valid”: option to remove the flag “not valid”</w:t>
+      </w:r>
+      <w:r>
+        <w:t xml:space="preserve"> (only for </w:t>
+      </w:r>
+      <w:r>
+        <w:t xml:space="preserve">Managers </w:t>
+      </w:r>
+      <w:r>
+        <w:t>r</w:t>
+      </w:r>
+      <w:r>
+        <w:t>ole)</w:t>
+      </w:r>
+    </w:p>
+    <w:p>
+      <w:pPr>
+        <w:pStyle w:val="Heading4"/>
+      </w:pPr>
+      <w:r>
+        <w:t>Possible filters: show only emails marked as not valid</w:t>
+      </w:r>
+    </w:p>
+    <w:p>
+      <w:pPr>
+        <w:pStyle w:val="Heading4"/>
+      </w:pPr>
+      <w:r>
+        <w:t>Specific</w:t>
+      </w:r>
+      <w:r>
+        <w:t xml:space="preserve"> behavior</w:t>
+      </w:r>
+    </w:p>
+    <w:p>
+      <w:pPr>
+        <w:pStyle w:val="Heading5"/>
+      </w:pPr>
+      <w:r>
+        <w:t xml:space="preserve"> Mails marked as not valid shall be grayed out</w:t>
+      </w:r>
+    </w:p>
+    <w:p>
+      <w:pPr>
+        <w:pStyle w:val="Heading5"/>
+      </w:pPr>
+      <w:r>
+        <w:t>Mail list shall be obtained from mail server in every page load but only if the last load was more than 1 minute</w:t>
+      </w:r>
+      <w:r>
+        <w:t xml:space="preserve"> </w:t>
+      </w:r>
       <w:bookmarkStart w:id="0" w:name="_GoBack"/>
-      <w:r>
-        <w:t xml:space="preserve">Email preview button – showing email preview </w:t>
-      </w:r>
-      <w:proofErr w:type="spellStart"/>
-      <w:r>
-        <w:t>onClick</w:t>
-      </w:r>
-      <w:proofErr w:type="spellEnd"/>
-    </w:p>
-    <w:bookmarkEnd w:id="0"/>
-    <w:p>
-      <w:pPr>
-        <w:pStyle w:val="Heading4"/>
-      </w:pPr>
-      <w:r>
-        <w:t>Actions</w:t>
-      </w:r>
-    </w:p>
-    <w:p>
-      <w:pPr>
-        <w:pStyle w:val="Heading5"/>
-      </w:pPr>
-      <w:r>
-        <w:t xml:space="preserve"> All mails: option to mark specific email as not valid</w:t>
-      </w:r>
-    </w:p>
-    <w:p>
-      <w:pPr>
-        <w:pStyle w:val="Heading5"/>
-      </w:pPr>
-      <w:r>
-        <w:t xml:space="preserve"> Mails marked as “not valid”: option to remove the flag “not valid”</w:t>
-      </w:r>
-      <w:r>
-        <w:t xml:space="preserve"> (only for </w:t>
-      </w:r>
-      <w:r>
-        <w:t xml:space="preserve">Managers </w:t>
-      </w:r>
-      <w:r>
-        <w:t>r</w:t>
-      </w:r>
-      <w:r>
-        <w:t>ole)</w:t>
-      </w:r>
-    </w:p>
-    <w:p>
-      <w:pPr>
-        <w:pStyle w:val="Heading4"/>
-      </w:pPr>
-      <w:r>
-        <w:t>Possible filters: show only emails marked as not valid</w:t>
-      </w:r>
-    </w:p>
-    <w:p>
-      <w:pPr>
-        <w:pStyle w:val="Heading4"/>
-      </w:pPr>
-      <w:r>
-        <w:t>Specific</w:t>
-      </w:r>
-      <w:r>
-        <w:t xml:space="preserve"> behavior</w:t>
-      </w:r>
-    </w:p>
-    <w:p>
-      <w:pPr>
-        <w:pStyle w:val="Heading5"/>
-      </w:pPr>
-      <w:r>
-        <w:t xml:space="preserve"> Mails marked as not valid shall be grayed out</w:t>
-      </w:r>
-    </w:p>
-    <w:p>
-      <w:pPr>
-        <w:pStyle w:val="Heading5"/>
-      </w:pPr>
-      <w:r>
-        <w:t>Mail shall list shall be obtained from mail server in every page load but only if the last load was more than 1 minute(configurable) ago;</w:t>
+      <w:bookmarkEnd w:id="0"/>
+      <w:r>
+        <w:t>(configurable) ago;</w:t>
       </w:r>
     </w:p>
     <w:p>
@@ -3984,7 +3990,7 @@
   <a:extraClrSchemeLst/>
   <a:extLst>
     <a:ext uri="{05A4C25C-085E-4340-85A3-A5531E510DB2}">
-      <thm15:themeFamily xmlns="" xmlns:thm15="http://schemas.microsoft.com/office/thememl/2012/main" name="Office Theme" id="{62F939B6-93AF-4DB8-9C6B-D6C7DFDC589F}" vid="{4A3C46E8-61CC-4603-A589-7422A47A8E4A}"/>
+      <thm15:themeFamily xmlns:thm15="http://schemas.microsoft.com/office/thememl/2012/main" xmlns="" name="Office Theme" id="{62F939B6-93AF-4DB8-9C6B-D6C7DFDC589F}" vid="{4A3C46E8-61CC-4603-A589-7422A47A8E4A}"/>
     </a:ext>
   </a:extLst>
 </a:theme>
@@ -3995,7 +4001,7 @@
 </file>
 
 <file path=customXml/itemProps1.xml><?xml version="1.0" encoding="utf-8"?>
-<ds:datastoreItem xmlns:ds="http://schemas.openxmlformats.org/officeDocument/2006/customXml" ds:itemID="{92F6C285-A45A-420D-BD8E-529488694BC6}">
+<ds:datastoreItem xmlns:ds="http://schemas.openxmlformats.org/officeDocument/2006/customXml" ds:itemID="{7669DBFC-CA79-4B56-90B0-C65B370C7922}">
   <ds:schemaRefs>
     <ds:schemaRef ds:uri="http://schemas.openxmlformats.org/officeDocument/2006/bibliography"/>
   </ds:schemaRefs>

</xml_diff>

<commit_message>
Preview woks with antiforgery token
</commit_message>
<xml_diff>
--- a/E-Mail-Applications manager.docx
+++ b/E-Mail-Applications manager.docx
@@ -1042,20 +1042,33 @@
     <w:p>
       <w:pPr>
         <w:pStyle w:val="Heading4"/>
-      </w:pPr>
-      <w:r>
+        <w:rPr>
+          <w:strike/>
+        </w:rPr>
+      </w:pPr>
+      <w:r>
+        <w:rPr>
+          <w:strike/>
+        </w:rPr>
         <w:t xml:space="preserve">The screen should list </w:t>
       </w:r>
       <w:r>
         <w:rPr>
+          <w:strike/>
           <w:u w:val="single"/>
         </w:rPr>
         <w:t>all</w:t>
       </w:r>
       <w:r>
+        <w:rPr>
+          <w:strike/>
+        </w:rPr>
         <w:t xml:space="preserve"> incoming emails</w:t>
       </w:r>
       <w:r>
+        <w:rPr>
+          <w:strike/>
+        </w:rPr>
         <w:t xml:space="preserve"> </w:t>
       </w:r>
     </w:p>
@@ -1070,54 +1083,157 @@
     <w:p>
       <w:pPr>
         <w:pStyle w:val="Heading5"/>
-      </w:pPr>
-      <w:r>
+        <w:rPr>
+          <w:strike/>
+        </w:rPr>
+      </w:pPr>
+      <w:r>
+        <w:rPr>
+          <w:strike/>
+        </w:rPr>
         <w:t>DB ID</w:t>
       </w:r>
     </w:p>
     <w:p>
       <w:pPr>
         <w:pStyle w:val="Heading5"/>
-      </w:pPr>
-      <w:r>
+        <w:rPr>
+          <w:strike/>
+        </w:rPr>
+      </w:pPr>
+      <w:r>
+        <w:rPr>
+          <w:strike/>
+        </w:rPr>
         <w:t>Email DateTime received</w:t>
       </w:r>
     </w:p>
     <w:p>
       <w:pPr>
         <w:pStyle w:val="Heading5"/>
-      </w:pPr>
-      <w:r>
+        <w:rPr>
+          <w:strike/>
+        </w:rPr>
+      </w:pPr>
+      <w:r>
+        <w:rPr>
+          <w:strike/>
+        </w:rPr>
         <w:t>Sender</w:t>
       </w:r>
     </w:p>
     <w:p>
       <w:pPr>
         <w:pStyle w:val="Heading5"/>
-      </w:pPr>
-      <w:r>
+        <w:rPr>
+          <w:strike/>
+        </w:rPr>
+      </w:pPr>
+      <w:r>
+        <w:rPr>
+          <w:strike/>
+        </w:rPr>
         <w:t>Subject</w:t>
       </w:r>
     </w:p>
     <w:p>
       <w:pPr>
         <w:pStyle w:val="Heading5"/>
-      </w:pPr>
-      <w:r>
+        <w:rPr>
+          <w:strike/>
+        </w:rPr>
+      </w:pPr>
+      <w:r>
+        <w:rPr>
+          <w:strike/>
+        </w:rPr>
         <w:t>Status</w:t>
       </w:r>
     </w:p>
     <w:p>
       <w:pPr>
         <w:pStyle w:val="Heading5"/>
-      </w:pPr>
-      <w:r>
+        <w:rPr>
+          <w:strike/>
+        </w:rPr>
+      </w:pPr>
+      <w:bookmarkStart w:id="0" w:name="_GoBack"/>
+      <w:r>
+        <w:rPr>
+          <w:strike/>
+        </w:rPr>
         <w:t>Icon indicating if there any attachments</w:t>
       </w:r>
     </w:p>
-    <w:p>
-      <w:pPr>
-        <w:pStyle w:val="Heading5"/>
+    <w:bookmarkEnd w:id="0"/>
+    <w:p>
+      <w:pPr>
+        <w:pStyle w:val="Heading5"/>
+        <w:rPr>
+          <w:color w:val="FF0000"/>
+          <w:highlight w:val="yellow"/>
+        </w:rPr>
+      </w:pPr>
+      <w:r>
+        <w:rPr>
+          <w:color w:val="FF0000"/>
+          <w:highlight w:val="yellow"/>
+        </w:rPr>
+        <w:t>List new emails</w:t>
+      </w:r>
+    </w:p>
+    <w:p>
+      <w:pPr>
+        <w:pStyle w:val="Heading5"/>
+      </w:pPr>
+      <w:r>
+        <w:t xml:space="preserve">Email preview button – showing email preview </w:t>
+      </w:r>
+      <w:proofErr w:type="spellStart"/>
+      <w:r>
+        <w:t>onClick</w:t>
+      </w:r>
+      <w:proofErr w:type="spellEnd"/>
+    </w:p>
+    <w:p>
+      <w:pPr>
+        <w:pStyle w:val="Heading4"/>
+      </w:pPr>
+      <w:r>
+        <w:t>Actions</w:t>
+      </w:r>
+    </w:p>
+    <w:p>
+      <w:pPr>
+        <w:pStyle w:val="Heading5"/>
+      </w:pPr>
+      <w:r>
+        <w:t xml:space="preserve"> All mails: option to mark specific email as not valid</w:t>
+      </w:r>
+    </w:p>
+    <w:p>
+      <w:pPr>
+        <w:pStyle w:val="Heading5"/>
+      </w:pPr>
+      <w:r>
+        <w:t xml:space="preserve"> Mails marked as “not valid”: option to remove the flag “not valid”</w:t>
+      </w:r>
+      <w:r>
+        <w:t xml:space="preserve"> (only for </w:t>
+      </w:r>
+      <w:r>
+        <w:t xml:space="preserve">Managers </w:t>
+      </w:r>
+      <w:r>
+        <w:t>r</w:t>
+      </w:r>
+      <w:r>
+        <w:t>ole)</w:t>
+      </w:r>
+    </w:p>
+    <w:p>
+      <w:pPr>
+        <w:pStyle w:val="Heading4"/>
         <w:rPr>
           <w:highlight w:val="red"/>
         </w:rPr>
@@ -1126,63 +1242,6 @@
         <w:rPr>
           <w:highlight w:val="red"/>
         </w:rPr>
-        <w:t>List new emails</w:t>
-      </w:r>
-    </w:p>
-    <w:p>
-      <w:pPr>
-        <w:pStyle w:val="Heading5"/>
-      </w:pPr>
-      <w:r>
-        <w:t xml:space="preserve">Email preview button – showing email preview </w:t>
-      </w:r>
-      <w:proofErr w:type="spellStart"/>
-      <w:r>
-        <w:t>onClick</w:t>
-      </w:r>
-      <w:proofErr w:type="spellEnd"/>
-    </w:p>
-    <w:p>
-      <w:pPr>
-        <w:pStyle w:val="Heading4"/>
-      </w:pPr>
-      <w:r>
-        <w:t>Actions</w:t>
-      </w:r>
-    </w:p>
-    <w:p>
-      <w:pPr>
-        <w:pStyle w:val="Heading5"/>
-      </w:pPr>
-      <w:r>
-        <w:t xml:space="preserve"> All mails: option to mark specific email as not valid</w:t>
-      </w:r>
-    </w:p>
-    <w:p>
-      <w:pPr>
-        <w:pStyle w:val="Heading5"/>
-      </w:pPr>
-      <w:r>
-        <w:t xml:space="preserve"> Mails marked as “not valid”: option to remove the flag “not valid”</w:t>
-      </w:r>
-      <w:r>
-        <w:t xml:space="preserve"> (only for </w:t>
-      </w:r>
-      <w:r>
-        <w:t xml:space="preserve">Managers </w:t>
-      </w:r>
-      <w:r>
-        <w:t>r</w:t>
-      </w:r>
-      <w:r>
-        <w:t>ole)</w:t>
-      </w:r>
-    </w:p>
-    <w:p>
-      <w:pPr>
-        <w:pStyle w:val="Heading4"/>
-      </w:pPr>
-      <w:r>
         <w:t>Possible filters: show only emails marked as not valid</w:t>
       </w:r>
     </w:p>
@@ -1200,9 +1259,18 @@
     <w:p>
       <w:pPr>
         <w:pStyle w:val="Heading5"/>
-      </w:pPr>
-      <w:r>
-        <w:t xml:space="preserve"> Mails marked as not valid shall be grayed out</w:t>
+        <w:rPr>
+          <w:strike/>
+        </w:rPr>
+      </w:pPr>
+      <w:r>
+        <w:t xml:space="preserve"> </w:t>
+      </w:r>
+      <w:r>
+        <w:rPr>
+          <w:strike/>
+        </w:rPr>
+        <w:t>Mails marked as not valid shall be grayed out</w:t>
       </w:r>
     </w:p>
     <w:p>
@@ -1215,8 +1283,6 @@
       <w:r>
         <w:t xml:space="preserve"> </w:t>
       </w:r>
-      <w:bookmarkStart w:id="0" w:name="_GoBack"/>
-      <w:bookmarkEnd w:id="0"/>
       <w:r>
         <w:t>(configurable) ago;</w:t>
       </w:r>
@@ -3990,7 +4056,7 @@
   <a:extraClrSchemeLst/>
   <a:extLst>
     <a:ext uri="{05A4C25C-085E-4340-85A3-A5531E510DB2}">
-      <thm15:themeFamily xmlns:thm15="http://schemas.microsoft.com/office/thememl/2012/main" xmlns="" name="Office Theme" id="{62F939B6-93AF-4DB8-9C6B-D6C7DFDC589F}" vid="{4A3C46E8-61CC-4603-A589-7422A47A8E4A}"/>
+      <thm15:themeFamily xmlns="" xmlns:thm15="http://schemas.microsoft.com/office/thememl/2012/main" name="Office Theme" id="{62F939B6-93AF-4DB8-9C6B-D6C7DFDC589F}" vid="{4A3C46E8-61CC-4603-A589-7422A47A8E4A}"/>
     </a:ext>
   </a:extLst>
 </a:theme>
@@ -4001,7 +4067,7 @@
 </file>
 
 <file path=customXml/itemProps1.xml><?xml version="1.0" encoding="utf-8"?>
-<ds:datastoreItem xmlns:ds="http://schemas.openxmlformats.org/officeDocument/2006/customXml" ds:itemID="{7669DBFC-CA79-4B56-90B0-C65B370C7922}">
+<ds:datastoreItem xmlns:ds="http://schemas.openxmlformats.org/officeDocument/2006/customXml" ds:itemID="{A44815E9-EB2C-4565-8CC3-58141C7F0FB4}">
   <ds:schemaRefs>
     <ds:schemaRef ds:uri="http://schemas.openxmlformats.org/officeDocument/2006/bibliography"/>
   </ds:schemaRefs>

</xml_diff>

<commit_message>
Preview Done, Start on SyperAdmin Area
</commit_message>
<xml_diff>
--- a/E-Mail-Applications manager.docx
+++ b/E-Mail-Applications manager.docx
@@ -1157,7 +1157,6 @@
           <w:strike/>
         </w:rPr>
       </w:pPr>
-      <w:bookmarkStart w:id="0" w:name="_GoBack"/>
       <w:r>
         <w:rPr>
           <w:strike/>
@@ -1165,7 +1164,6 @@
         <w:t>Icon indicating if there any attachments</w:t>
       </w:r>
     </w:p>
-    <w:bookmarkEnd w:id="0"/>
     <w:p>
       <w:pPr>
         <w:pStyle w:val="Heading5"/>
@@ -1185,12 +1183,21 @@
     <w:p>
       <w:pPr>
         <w:pStyle w:val="Heading5"/>
-      </w:pPr>
-      <w:r>
+        <w:rPr>
+          <w:strike/>
+        </w:rPr>
+      </w:pPr>
+      <w:r>
+        <w:rPr>
+          <w:strike/>
+        </w:rPr>
         <w:t xml:space="preserve">Email preview button – showing email preview </w:t>
       </w:r>
       <w:proofErr w:type="spellStart"/>
       <w:r>
+        <w:rPr>
+          <w:strike/>
+        </w:rPr>
         <w:t>onClick</w:t>
       </w:r>
       <w:proofErr w:type="spellEnd"/>
@@ -1300,7 +1307,15 @@
         <w:pStyle w:val="Heading4"/>
       </w:pPr>
       <w:r>
-        <w:t xml:space="preserve">The screen should list “verified” emails waiting for processing </w:t>
+        <w:t xml:space="preserve">The screen should </w:t>
+      </w:r>
+      <w:bookmarkStart w:id="0" w:name="_GoBack"/>
+      <w:r>
+        <w:t>l</w:t>
+      </w:r>
+      <w:bookmarkEnd w:id="0"/>
+      <w:r>
+        <w:t xml:space="preserve">ist “verified” emails waiting for processing </w:t>
       </w:r>
     </w:p>
     <w:p>
@@ -4056,7 +4071,7 @@
   <a:extraClrSchemeLst/>
   <a:extLst>
     <a:ext uri="{05A4C25C-085E-4340-85A3-A5531E510DB2}">
-      <thm15:themeFamily xmlns="" xmlns:thm15="http://schemas.microsoft.com/office/thememl/2012/main" name="Office Theme" id="{62F939B6-93AF-4DB8-9C6B-D6C7DFDC589F}" vid="{4A3C46E8-61CC-4603-A589-7422A47A8E4A}"/>
+      <thm15:themeFamily xmlns:thm15="http://schemas.microsoft.com/office/thememl/2012/main" xmlns="" name="Office Theme" id="{62F939B6-93AF-4DB8-9C6B-D6C7DFDC589F}" vid="{4A3C46E8-61CC-4603-A589-7422A47A8E4A}"/>
     </a:ext>
   </a:extLst>
 </a:theme>
@@ -4067,7 +4082,7 @@
 </file>
 
 <file path=customXml/itemProps1.xml><?xml version="1.0" encoding="utf-8"?>
-<ds:datastoreItem xmlns:ds="http://schemas.openxmlformats.org/officeDocument/2006/customXml" ds:itemID="{A44815E9-EB2C-4565-8CC3-58141C7F0FB4}">
+<ds:datastoreItem xmlns:ds="http://schemas.openxmlformats.org/officeDocument/2006/customXml" ds:itemID="{881515D1-DAE6-4329-A336-E78439F02A0D}">
   <ds:schemaRefs>
     <ds:schemaRef ds:uri="http://schemas.openxmlformats.org/officeDocument/2006/bibliography"/>
   </ds:schemaRefs>

</xml_diff>